<commit_message>
update guide doc by shanghai
</commit_message>
<xml_diff>
--- a/www/public/doc/GIT_Server_Guidline.docx
+++ b/www/public/doc/GIT_Server_Guidline.docx
@@ -47,7 +47,7 @@
           <w:r>
             <w:fldChar w:fldCharType="separate"/>
           </w:r>
-          <w:hyperlink w:anchor="_Toc441579175" w:history="1">
+          <w:hyperlink w:anchor="_Toc442191144" w:history="1">
             <w:r>
               <w:rPr>
                 <w:rStyle w:val="Hyperlink"/>
@@ -75,7 +75,7 @@
                 <w:noProof/>
                 <w:webHidden/>
               </w:rPr>
-              <w:instrText xml:space="preserve"> PAGEREF _Toc441579175 \h </w:instrText>
+              <w:instrText xml:space="preserve"> PAGEREF _Toc442191144 \h </w:instrText>
             </w:r>
             <w:r>
               <w:rPr>
@@ -116,12 +116,80 @@
               <w:noProof/>
             </w:rPr>
           </w:pPr>
-          <w:hyperlink w:anchor="_Toc441579176" w:history="1">
+          <w:hyperlink w:anchor="_Toc442191145" w:history="1">
             <w:r>
               <w:rPr>
                 <w:rStyle w:val="Hyperlink"/>
                 <w:noProof/>
               </w:rPr>
+              <w:t>SCM strategy and CI workflow</w:t>
+            </w:r>
+            <w:r>
+              <w:rPr>
+                <w:noProof/>
+                <w:webHidden/>
+              </w:rPr>
+              <w:tab/>
+            </w:r>
+            <w:r>
+              <w:rPr>
+                <w:noProof/>
+                <w:webHidden/>
+              </w:rPr>
+              <w:fldChar w:fldCharType="begin"/>
+            </w:r>
+            <w:r>
+              <w:rPr>
+                <w:noProof/>
+                <w:webHidden/>
+              </w:rPr>
+              <w:instrText xml:space="preserve"> PAGEREF _Toc442191145 \h </w:instrText>
+            </w:r>
+            <w:r>
+              <w:rPr>
+                <w:noProof/>
+                <w:webHidden/>
+              </w:rPr>
+            </w:r>
+            <w:r>
+              <w:rPr>
+                <w:noProof/>
+                <w:webHidden/>
+              </w:rPr>
+              <w:fldChar w:fldCharType="separate"/>
+            </w:r>
+            <w:r>
+              <w:rPr>
+                <w:noProof/>
+                <w:webHidden/>
+              </w:rPr>
+              <w:t>1</w:t>
+            </w:r>
+            <w:r>
+              <w:rPr>
+                <w:noProof/>
+                <w:webHidden/>
+              </w:rPr>
+              <w:fldChar w:fldCharType="end"/>
+            </w:r>
+          </w:hyperlink>
+        </w:p>
+        <w:p>
+          <w:pPr>
+            <w:pStyle w:val="TOC1"/>
+            <w:tabs>
+              <w:tab w:val="right" w:leader="dot" w:pos="8630"/>
+            </w:tabs>
+            <w:rPr>
+              <w:noProof/>
+            </w:rPr>
+          </w:pPr>
+          <w:hyperlink w:anchor="_Toc442191146" w:history="1">
+            <w:r>
+              <w:rPr>
+                <w:rStyle w:val="Hyperlink"/>
+                <w:noProof/>
+              </w:rPr>
               <w:t>1.  Operate Git with TortoiseGit</w:t>
             </w:r>
             <w:r>
@@ -143,7 +211,7 @@
                 <w:noProof/>
                 <w:webHidden/>
               </w:rPr>
-              <w:instrText xml:space="preserve"> PAGEREF _Toc441579176 \h </w:instrText>
+              <w:instrText xml:space="preserve"> PAGEREF _Toc442191146 \h </w:instrText>
             </w:r>
             <w:r>
               <w:rPr>
@@ -163,7 +231,7 @@
                 <w:noProof/>
                 <w:webHidden/>
               </w:rPr>
-              <w:t>1</w:t>
+              <w:t>2</w:t>
             </w:r>
             <w:r>
               <w:rPr>
@@ -184,7 +252,7 @@
               <w:noProof/>
             </w:rPr>
           </w:pPr>
-          <w:hyperlink w:anchor="_Toc441579177" w:history="1">
+          <w:hyperlink w:anchor="_Toc442191147" w:history="1">
             <w:r>
               <w:rPr>
                 <w:rStyle w:val="Hyperlink"/>
@@ -212,7 +280,7 @@
                 <w:noProof/>
                 <w:webHidden/>
               </w:rPr>
-              <w:instrText xml:space="preserve"> PAGEREF _Toc441579177 \h </w:instrText>
+              <w:instrText xml:space="preserve"> PAGEREF _Toc442191147 \h </w:instrText>
             </w:r>
             <w:r>
               <w:rPr>
@@ -232,7 +300,7 @@
                 <w:noProof/>
                 <w:webHidden/>
               </w:rPr>
-              <w:t>1</w:t>
+              <w:t>2</w:t>
             </w:r>
             <w:r>
               <w:rPr>
@@ -253,7 +321,7 @@
               <w:noProof/>
             </w:rPr>
           </w:pPr>
-          <w:hyperlink w:anchor="_Toc441579178" w:history="1">
+          <w:hyperlink w:anchor="_Toc442191148" w:history="1">
             <w:r>
               <w:rPr>
                 <w:rStyle w:val="Hyperlink"/>
@@ -280,7 +348,7 @@
                 <w:noProof/>
                 <w:webHidden/>
               </w:rPr>
-              <w:instrText xml:space="preserve"> PAGEREF _Toc441579178 \h </w:instrText>
+              <w:instrText xml:space="preserve"> PAGEREF _Toc442191148 \h </w:instrText>
             </w:r>
             <w:r>
               <w:rPr>
@@ -300,7 +368,7 @@
                 <w:noProof/>
                 <w:webHidden/>
               </w:rPr>
-              <w:t>3</w:t>
+              <w:t>5</w:t>
             </w:r>
             <w:r>
               <w:rPr>
@@ -321,14 +389,14 @@
               <w:noProof/>
             </w:rPr>
           </w:pPr>
-          <w:hyperlink w:anchor="_Toc441579179" w:history="1">
+          <w:hyperlink w:anchor="_Toc442191149" w:history="1">
             <w:r>
               <w:rPr>
                 <w:rStyle w:val="Hyperlink"/>
                 <w:noProof/>
                 <w:lang w:eastAsia="en-US"/>
               </w:rPr>
-              <w:t>1.3  Clone GIT  repositories</w:t>
+              <w:t>1.3 Clone GIT repositories</w:t>
             </w:r>
             <w:r>
               <w:rPr>
@@ -349,7 +417,7 @@
                 <w:noProof/>
                 <w:webHidden/>
               </w:rPr>
-              <w:instrText xml:space="preserve"> PAGEREF _Toc441579179 \h </w:instrText>
+              <w:instrText xml:space="preserve"> PAGEREF _Toc442191149 \h </w:instrText>
             </w:r>
             <w:r>
               <w:rPr>
@@ -369,7 +437,7 @@
                 <w:noProof/>
                 <w:webHidden/>
               </w:rPr>
-              <w:t>4</w:t>
+              <w:t>6</w:t>
             </w:r>
             <w:r>
               <w:rPr>
@@ -390,7 +458,7 @@
               <w:noProof/>
             </w:rPr>
           </w:pPr>
-          <w:hyperlink w:anchor="_Toc441579180" w:history="1">
+          <w:hyperlink w:anchor="_Toc442191150" w:history="1">
             <w:r>
               <w:rPr>
                 <w:rStyle w:val="Hyperlink"/>
@@ -418,7 +486,7 @@
                 <w:noProof/>
                 <w:webHidden/>
               </w:rPr>
-              <w:instrText xml:space="preserve"> PAGEREF _Toc441579180 \h </w:instrText>
+              <w:instrText xml:space="preserve"> PAGEREF _Toc442191150 \h </w:instrText>
             </w:r>
             <w:r>
               <w:rPr>
@@ -438,7 +506,7 @@
                 <w:noProof/>
                 <w:webHidden/>
               </w:rPr>
-              <w:t>5</w:t>
+              <w:t>6</w:t>
             </w:r>
             <w:r>
               <w:rPr>
@@ -459,7 +527,7 @@
               <w:noProof/>
             </w:rPr>
           </w:pPr>
-          <w:hyperlink w:anchor="_Toc441579181" w:history="1">
+          <w:hyperlink w:anchor="_Toc442191151" w:history="1">
             <w:r>
               <w:rPr>
                 <w:rStyle w:val="Hyperlink"/>
@@ -487,7 +555,7 @@
                 <w:noProof/>
                 <w:webHidden/>
               </w:rPr>
-              <w:instrText xml:space="preserve"> PAGEREF _Toc441579181 \h </w:instrText>
+              <w:instrText xml:space="preserve"> PAGEREF _Toc442191151 \h </w:instrText>
             </w:r>
             <w:r>
               <w:rPr>
@@ -507,7 +575,7 @@
                 <w:noProof/>
                 <w:webHidden/>
               </w:rPr>
-              <w:t>5</w:t>
+              <w:t>7</w:t>
             </w:r>
             <w:r>
               <w:rPr>
@@ -528,7 +596,7 @@
               <w:noProof/>
             </w:rPr>
           </w:pPr>
-          <w:hyperlink w:anchor="_Toc441579182" w:history="1">
+          <w:hyperlink w:anchor="_Toc442191152" w:history="1">
             <w:r>
               <w:rPr>
                 <w:rStyle w:val="Hyperlink"/>
@@ -556,7 +624,7 @@
                 <w:noProof/>
                 <w:webHidden/>
               </w:rPr>
-              <w:instrText xml:space="preserve"> PAGEREF _Toc441579182 \h </w:instrText>
+              <w:instrText xml:space="preserve"> PAGEREF _Toc442191152 \h </w:instrText>
             </w:r>
             <w:r>
               <w:rPr>
@@ -576,7 +644,7 @@
                 <w:noProof/>
                 <w:webHidden/>
               </w:rPr>
-              <w:t>5</w:t>
+              <w:t>7</w:t>
             </w:r>
             <w:r>
               <w:rPr>
@@ -597,7 +665,7 @@
               <w:noProof/>
             </w:rPr>
           </w:pPr>
-          <w:hyperlink w:anchor="_Toc441579183" w:history="1">
+          <w:hyperlink w:anchor="_Toc442191153" w:history="1">
             <w:r>
               <w:rPr>
                 <w:rStyle w:val="Hyperlink"/>
@@ -624,7 +692,7 @@
                 <w:noProof/>
                 <w:webHidden/>
               </w:rPr>
-              <w:instrText xml:space="preserve"> PAGEREF _Toc441579183 \h </w:instrText>
+              <w:instrText xml:space="preserve"> PAGEREF _Toc442191153 \h </w:instrText>
             </w:r>
             <w:r>
               <w:rPr>
@@ -644,7 +712,7 @@
                 <w:noProof/>
                 <w:webHidden/>
               </w:rPr>
-              <w:t>6</w:t>
+              <w:t>7</w:t>
             </w:r>
             <w:r>
               <w:rPr>
@@ -665,14 +733,14 @@
               <w:noProof/>
             </w:rPr>
           </w:pPr>
-          <w:hyperlink w:anchor="_Toc441579184" w:history="1">
+          <w:hyperlink w:anchor="_Toc442191154" w:history="1">
             <w:r>
               <w:rPr>
                 <w:rStyle w:val="Hyperlink"/>
                 <w:noProof/>
                 <w:lang w:eastAsia="en-US"/>
               </w:rPr>
-              <w:t>2.1 Generate SSH Keys</w:t>
+              <w:t>2.1 Generate SSH Keys and configure username</w:t>
             </w:r>
             <w:r>
               <w:rPr>
@@ -693,7 +761,7 @@
                 <w:noProof/>
                 <w:webHidden/>
               </w:rPr>
-              <w:instrText xml:space="preserve"> PAGEREF _Toc441579184 \h </w:instrText>
+              <w:instrText xml:space="preserve"> PAGEREF _Toc442191154 \h </w:instrText>
             </w:r>
             <w:r>
               <w:rPr>
@@ -713,7 +781,7 @@
                 <w:noProof/>
                 <w:webHidden/>
               </w:rPr>
-              <w:t>6</w:t>
+              <w:t>7</w:t>
             </w:r>
             <w:r>
               <w:rPr>
@@ -734,7 +802,7 @@
               <w:noProof/>
             </w:rPr>
           </w:pPr>
-          <w:hyperlink w:anchor="_Toc441579185" w:history="1">
+          <w:hyperlink w:anchor="_Toc442191155" w:history="1">
             <w:r>
               <w:rPr>
                 <w:rStyle w:val="Hyperlink"/>
@@ -761,7 +829,7 @@
                 <w:noProof/>
                 <w:webHidden/>
               </w:rPr>
-              <w:instrText xml:space="preserve"> PAGEREF _Toc441579185 \h </w:instrText>
+              <w:instrText xml:space="preserve"> PAGEREF _Toc442191155 \h </w:instrText>
             </w:r>
             <w:r>
               <w:rPr>
@@ -781,7 +849,7 @@
                 <w:noProof/>
                 <w:webHidden/>
               </w:rPr>
-              <w:t>8</w:t>
+              <w:t>9</w:t>
             </w:r>
             <w:r>
               <w:rPr>
@@ -802,7 +870,7 @@
               <w:noProof/>
             </w:rPr>
           </w:pPr>
-          <w:hyperlink w:anchor="_Toc441579186" w:history="1">
+          <w:hyperlink w:anchor="_Toc442191156" w:history="1">
             <w:r>
               <w:rPr>
                 <w:rStyle w:val="Hyperlink"/>
@@ -829,7 +897,7 @@
                 <w:noProof/>
                 <w:webHidden/>
               </w:rPr>
-              <w:instrText xml:space="preserve"> PAGEREF _Toc441579186 \h </w:instrText>
+              <w:instrText xml:space="preserve"> PAGEREF _Toc442191156 \h </w:instrText>
             </w:r>
             <w:r>
               <w:rPr>
@@ -849,7 +917,7 @@
                 <w:noProof/>
                 <w:webHidden/>
               </w:rPr>
-              <w:t>8</w:t>
+              <w:t>9</w:t>
             </w:r>
             <w:r>
               <w:rPr>
@@ -870,7 +938,7 @@
               <w:noProof/>
             </w:rPr>
           </w:pPr>
-          <w:hyperlink w:anchor="_Toc441579187" w:history="1">
+          <w:hyperlink w:anchor="_Toc442191157" w:history="1">
             <w:r>
               <w:rPr>
                 <w:rStyle w:val="Hyperlink"/>
@@ -898,7 +966,7 @@
                 <w:noProof/>
                 <w:webHidden/>
               </w:rPr>
-              <w:instrText xml:space="preserve"> PAGEREF _Toc441579187 \h </w:instrText>
+              <w:instrText xml:space="preserve"> PAGEREF _Toc442191157 \h </w:instrText>
             </w:r>
             <w:r>
               <w:rPr>
@@ -918,7 +986,7 @@
                 <w:noProof/>
                 <w:webHidden/>
               </w:rPr>
-              <w:t>8</w:t>
+              <w:t>9</w:t>
             </w:r>
             <w:r>
               <w:rPr>
@@ -939,7 +1007,7 @@
               <w:noProof/>
             </w:rPr>
           </w:pPr>
-          <w:hyperlink w:anchor="_Toc441579188" w:history="1">
+          <w:hyperlink w:anchor="_Toc442191158" w:history="1">
             <w:r>
               <w:rPr>
                 <w:rStyle w:val="Hyperlink"/>
@@ -967,7 +1035,7 @@
                 <w:noProof/>
                 <w:webHidden/>
               </w:rPr>
-              <w:instrText xml:space="preserve"> PAGEREF _Toc441579188 \h </w:instrText>
+              <w:instrText xml:space="preserve"> PAGEREF _Toc442191158 \h </w:instrText>
             </w:r>
             <w:r>
               <w:rPr>
@@ -987,7 +1055,7 @@
                 <w:noProof/>
                 <w:webHidden/>
               </w:rPr>
-              <w:t>8</w:t>
+              <w:t>10</w:t>
             </w:r>
             <w:r>
               <w:rPr>
@@ -1008,7 +1076,7 @@
               <w:noProof/>
             </w:rPr>
           </w:pPr>
-          <w:hyperlink w:anchor="_Toc441579189" w:history="1">
+          <w:hyperlink w:anchor="_Toc442191159" w:history="1">
             <w:r>
               <w:rPr>
                 <w:rStyle w:val="Hyperlink"/>
@@ -1036,7 +1104,7 @@
                 <w:noProof/>
                 <w:webHidden/>
               </w:rPr>
-              <w:instrText xml:space="preserve"> PAGEREF _Toc441579189 \h </w:instrText>
+              <w:instrText xml:space="preserve"> PAGEREF _Toc442191159 \h </w:instrText>
             </w:r>
             <w:r>
               <w:rPr>
@@ -1056,7 +1124,7 @@
                 <w:noProof/>
                 <w:webHidden/>
               </w:rPr>
-              <w:t>8</w:t>
+              <w:t>10</w:t>
             </w:r>
             <w:r>
               <w:rPr>
@@ -1081,7 +1149,7 @@
           <w:lang w:eastAsia="en-US"/>
         </w:rPr>
       </w:pPr>
-      <w:bookmarkStart w:id="0" w:name="_Toc441579175"/>
+      <w:bookmarkStart w:id="0" w:name="_Toc442191144"/>
       <w:r>
         <w:rPr>
           <w:lang w:eastAsia="en-US"/>
@@ -1130,99 +1198,115 @@
         <w:t xml:space="preserve"> you</w:t>
       </w:r>
       <w:r>
-        <w:t xml:space="preserve"> how to configure your environment to make </w:t>
-      </w:r>
+        <w:t xml:space="preserve"> how to configure your environment to make sure you can clone </w:t>
+      </w:r>
+      <w:r>
+        <w:t xml:space="preserve">from new repo and push your change </w:t>
+      </w:r>
+      <w:r>
+        <w:t xml:space="preserve">to new repo </w:t>
+      </w:r>
+      <w:r>
+        <w:t>hosted</w:t>
+      </w:r>
+      <w:r>
+        <w:t xml:space="preserve"> on </w:t>
+      </w:r>
+      <w:proofErr w:type="spellStart"/>
+      <w:r>
+        <w:t>Gitlab</w:t>
+      </w:r>
+      <w:proofErr w:type="spellEnd"/>
+      <w:r>
+        <w:t>.</w:t>
+      </w:r>
+    </w:p>
+    <w:p>
       <w:proofErr w:type="gramStart"/>
       <w:r>
-        <w:t>sure</w:t>
+        <w:t xml:space="preserve">As </w:t>
+      </w:r>
+      <w:r>
+        <w:t>SSH is deployed as GIT transport protocol.</w:t>
       </w:r>
       <w:proofErr w:type="gramEnd"/>
       <w:r>
-        <w:t xml:space="preserve"> you can clone </w:t>
-      </w:r>
-      <w:r>
-        <w:t xml:space="preserve">from new repo and push your change </w:t>
-      </w:r>
-      <w:r>
-        <w:t xml:space="preserve">to new repo </w:t>
-      </w:r>
-      <w:r>
-        <w:t>hosted</w:t>
-      </w:r>
-      <w:r>
-        <w:t xml:space="preserve"> on </w:t>
-      </w:r>
-      <w:proofErr w:type="spellStart"/>
-      <w:r>
-        <w:t>Gitlab</w:t>
-      </w:r>
-      <w:proofErr w:type="spellEnd"/>
+        <w:t xml:space="preserve">  Due to the non-compatible to generate and use SSH key between </w:t>
+      </w:r>
+      <w:proofErr w:type="gramStart"/>
+      <w:r>
+        <w:t>GUI(</w:t>
+      </w:r>
+      <w:proofErr w:type="spellStart"/>
+      <w:proofErr w:type="gramEnd"/>
+      <w:r>
+        <w:t>TortoiseGit</w:t>
+      </w:r>
+      <w:proofErr w:type="spellEnd"/>
+      <w:r>
+        <w:t xml:space="preserve">) and command. We will demonstrate you how to operate in both of these two </w:t>
+      </w:r>
+      <w:r>
+        <w:t>ways</w:t>
+      </w:r>
+      <w:r>
+        <w:t xml:space="preserve"> one by one</w:t>
+      </w:r>
       <w:r>
         <w:t>.</w:t>
       </w:r>
     </w:p>
     <w:p>
-      <w:proofErr w:type="gramStart"/>
-      <w:r>
-        <w:t xml:space="preserve">As </w:t>
-      </w:r>
-      <w:r>
-        <w:t>SSH is deployed as GIT transport protocol.</w:t>
-      </w:r>
-      <w:proofErr w:type="gramEnd"/>
-      <w:r>
-        <w:t xml:space="preserve">  Due to the non-compatible to generate and use SSH key between </w:t>
-      </w:r>
-      <w:proofErr w:type="gramStart"/>
-      <w:r>
-        <w:t>GUI(</w:t>
-      </w:r>
-      <w:proofErr w:type="spellStart"/>
-      <w:proofErr w:type="gramEnd"/>
+      <w:pPr>
+        <w:pStyle w:val="Heading1"/>
+      </w:pPr>
+      <w:bookmarkStart w:id="1" w:name="_Toc442191145"/>
+      <w:r>
+        <w:t>SCM strategy and CI workflow</w:t>
+      </w:r>
+      <w:bookmarkEnd w:id="1"/>
+    </w:p>
+    <w:p>
+      <w:hyperlink r:id="rId5" w:history="1">
+        <w:r>
+          <w:rPr>
+            <w:rStyle w:val="Hyperlink"/>
+          </w:rPr>
+          <w:t>https://docs.google.com/presentation/d/1D3_IYYBLT-eGKjW2PmMnT1Hmygmhs4Ymg0LsPu5dlZQ/edit#slide=id.gc6f980f91_0_0</w:t>
+        </w:r>
+      </w:hyperlink>
+      <w:r>
+        <w:t xml:space="preserve"> </w:t>
+      </w:r>
+    </w:p>
+    <w:p>
+      <w:pPr>
+        <w:pStyle w:val="Heading1"/>
+        <w:rPr>
+          <w:b w:val="0"/>
+        </w:rPr>
+      </w:pPr>
+      <w:bookmarkStart w:id="2" w:name="_Toc442191146"/>
+      <w:r>
+        <w:lastRenderedPageBreak/>
+        <w:t xml:space="preserve">1. </w:t>
+      </w:r>
+      <w:r>
+        <w:t xml:space="preserve"> Operate </w:t>
+      </w:r>
+      <w:proofErr w:type="spellStart"/>
+      <w:r>
+        <w:t>Git</w:t>
+      </w:r>
+      <w:proofErr w:type="spellEnd"/>
+      <w:r>
+        <w:t xml:space="preserve"> with </w:t>
+      </w:r>
+      <w:proofErr w:type="spellStart"/>
       <w:r>
         <w:t>TortoiseGit</w:t>
       </w:r>
-      <w:proofErr w:type="spellEnd"/>
-      <w:r>
-        <w:t xml:space="preserve">) and command. We will demonstrate you how to operate in both of these two </w:t>
-      </w:r>
-      <w:r>
-        <w:t>ways</w:t>
-      </w:r>
-      <w:r>
-        <w:t xml:space="preserve"> one by one</w:t>
-      </w:r>
-      <w:r>
-        <w:t>.</w:t>
-      </w:r>
-    </w:p>
-    <w:p>
-      <w:pPr>
-        <w:pStyle w:val="Heading1"/>
-        <w:rPr>
-          <w:b w:val="0"/>
-        </w:rPr>
-      </w:pPr>
-      <w:bookmarkStart w:id="1" w:name="_Toc441579176"/>
-      <w:r>
-        <w:t xml:space="preserve">1. </w:t>
-      </w:r>
-      <w:r>
-        <w:t xml:space="preserve"> Operate </w:t>
-      </w:r>
-      <w:proofErr w:type="spellStart"/>
-      <w:r>
-        <w:t>Git</w:t>
-      </w:r>
-      <w:proofErr w:type="spellEnd"/>
-      <w:r>
-        <w:t xml:space="preserve"> with </w:t>
-      </w:r>
-      <w:proofErr w:type="spellStart"/>
-      <w:r>
-        <w:t>TortoiseGit</w:t>
-      </w:r>
-      <w:bookmarkEnd w:id="1"/>
+      <w:bookmarkEnd w:id="2"/>
       <w:proofErr w:type="spellEnd"/>
     </w:p>
     <w:p>
@@ -1232,7 +1316,7 @@
           <w:lang w:eastAsia="en-US"/>
         </w:rPr>
       </w:pPr>
-      <w:bookmarkStart w:id="2" w:name="_Toc441579177"/>
+      <w:bookmarkStart w:id="3" w:name="_Toc442191147"/>
       <w:r>
         <w:rPr>
           <w:lang w:eastAsia="en-US"/>
@@ -1245,7 +1329,7 @@
         </w:rPr>
         <w:t>Generate SSH Keys</w:t>
       </w:r>
-      <w:bookmarkEnd w:id="2"/>
+      <w:bookmarkEnd w:id="3"/>
     </w:p>
     <w:p>
       <w:pPr>
@@ -1255,7 +1339,7 @@
           <w:numId w:val="13"/>
         </w:numPr>
       </w:pPr>
-      <w:bookmarkStart w:id="3" w:name="_Ref441486089"/>
+      <w:bookmarkStart w:id="4" w:name="_Ref441486089"/>
       <w:r>
         <w:t xml:space="preserve">Run </w:t>
       </w:r>
@@ -1267,21 +1351,19 @@
       <w:r>
         <w:t>:</w:t>
       </w:r>
-      <w:bookmarkEnd w:id="3"/>
-    </w:p>
-    <w:p>
-      <w:pPr>
-        <w:pStyle w:val="ListParagraph"/>
-        <w:ind w:left="1440"/>
+      <w:bookmarkEnd w:id="4"/>
+    </w:p>
+    <w:p>
+      <w:pPr>
+        <w:ind w:firstLine="360"/>
       </w:pPr>
       <w:r>
         <w:rPr>
           <w:noProof/>
         </w:rPr>
-        <w:lastRenderedPageBreak/>
         <w:drawing>
           <wp:inline distT="0" distB="0" distL="0" distR="0">
-            <wp:extent cx="3891915" cy="2801620"/>
+            <wp:extent cx="2746095" cy="1976794"/>
             <wp:effectExtent l="19050" t="0" r="0" b="0"/>
             <wp:docPr id="3" name="Picture 1"/>
             <wp:cNvGraphicFramePr>
@@ -1297,7 +1379,7 @@
                     </pic:cNvPicPr>
                   </pic:nvPicPr>
                   <pic:blipFill>
-                    <a:blip r:embed="rId5" cstate="print"/>
+                    <a:blip r:embed="rId6" cstate="print"/>
                     <a:srcRect/>
                     <a:stretch>
                       <a:fillRect/>
@@ -1306,7 +1388,7 @@
                   <pic:spPr bwMode="auto">
                     <a:xfrm>
                       <a:off x="0" y="0"/>
-                      <a:ext cx="3891915" cy="2801620"/>
+                      <a:ext cx="2747419" cy="1977747"/>
                     </a:xfrm>
                     <a:prstGeom prst="rect">
                       <a:avLst/>
@@ -1358,8 +1440,7 @@
     </w:p>
     <w:p>
       <w:pPr>
-        <w:pStyle w:val="ListParagraph"/>
-        <w:ind w:left="1440"/>
+        <w:ind w:firstLine="360"/>
       </w:pPr>
       <w:r>
         <w:rPr>
@@ -1367,8 +1448,8 @@
         </w:rPr>
         <w:drawing>
           <wp:inline distT="0" distB="0" distL="0" distR="0">
-            <wp:extent cx="4659630" cy="4476750"/>
-            <wp:effectExtent l="19050" t="0" r="7620" b="0"/>
+            <wp:extent cx="3075279" cy="2954581"/>
+            <wp:effectExtent l="19050" t="0" r="0" b="0"/>
             <wp:docPr id="4" name="Picture 2"/>
             <wp:cNvGraphicFramePr>
               <a:graphicFrameLocks xmlns:a="http://schemas.openxmlformats.org/drawingml/2006/main" noChangeAspect="1"/>
@@ -1383,7 +1464,7 @@
                     </pic:cNvPicPr>
                   </pic:nvPicPr>
                   <pic:blipFill>
-                    <a:blip r:embed="rId6" cstate="print"/>
+                    <a:blip r:embed="rId7" cstate="print"/>
                     <a:srcRect/>
                     <a:stretch>
                       <a:fillRect/>
@@ -1392,7 +1473,7 @@
                   <pic:spPr bwMode="auto">
                     <a:xfrm>
                       <a:off x="0" y="0"/>
-                      <a:ext cx="4659630" cy="4476750"/>
+                      <a:ext cx="3075175" cy="2954481"/>
                     </a:xfrm>
                     <a:prstGeom prst="rect">
                       <a:avLst/>
@@ -1458,8 +1539,7 @@
     </w:p>
     <w:p>
       <w:pPr>
-        <w:pStyle w:val="ListParagraph"/>
-        <w:ind w:left="1440"/>
+        <w:ind w:firstLine="360"/>
       </w:pPr>
       <w:r>
         <w:rPr>
@@ -1468,8 +1548,8 @@
         <w:lastRenderedPageBreak/>
         <w:drawing>
           <wp:inline distT="0" distB="0" distL="0" distR="0">
-            <wp:extent cx="4696460" cy="4513580"/>
-            <wp:effectExtent l="19050" t="0" r="8890" b="0"/>
+            <wp:extent cx="3331311" cy="3201590"/>
+            <wp:effectExtent l="19050" t="0" r="2439" b="0"/>
             <wp:docPr id="8" name="Picture 4"/>
             <wp:cNvGraphicFramePr>
               <a:graphicFrameLocks xmlns:a="http://schemas.openxmlformats.org/drawingml/2006/main" noChangeAspect="1"/>
@@ -1484,7 +1564,7 @@
                     </pic:cNvPicPr>
                   </pic:nvPicPr>
                   <pic:blipFill>
-                    <a:blip r:embed="rId7" cstate="print"/>
+                    <a:blip r:embed="rId8" cstate="print"/>
                     <a:srcRect/>
                     <a:stretch>
                       <a:fillRect/>
@@ -1493,7 +1573,7 @@
                   <pic:spPr bwMode="auto">
                     <a:xfrm>
                       <a:off x="0" y="0"/>
-                      <a:ext cx="4696460" cy="4513580"/>
+                      <a:ext cx="3331847" cy="3202105"/>
                     </a:xfrm>
                     <a:prstGeom prst="rect">
                       <a:avLst/>
@@ -1515,12 +1595,175 @@
     </w:p>
     <w:p>
       <w:pPr>
+        <w:pStyle w:val="ListParagraph"/>
+        <w:numPr>
+          <w:ilvl w:val="0"/>
+          <w:numId w:val="13"/>
+        </w:numPr>
+        <w:rPr>
+          <w:highlight w:val="yellow"/>
+        </w:rPr>
+      </w:pPr>
+      <w:r>
+        <w:rPr>
+          <w:highlight w:val="yellow"/>
+        </w:rPr>
+        <w:t>Configure username and email</w:t>
+      </w:r>
+    </w:p>
+    <w:p>
+      <w:pPr>
+        <w:ind w:left="360"/>
+      </w:pPr>
+      <w:r>
+        <w:t xml:space="preserve">Open the </w:t>
+      </w:r>
+      <w:proofErr w:type="spellStart"/>
+      <w:r>
+        <w:t>TortoiseGIT</w:t>
+      </w:r>
+      <w:proofErr w:type="spellEnd"/>
+      <w:r>
+        <w:t xml:space="preserve"> setting: Right click any directory -&gt; </w:t>
+      </w:r>
+      <w:proofErr w:type="spellStart"/>
+      <w:r>
+        <w:t>TortoiseGIT</w:t>
+      </w:r>
+      <w:proofErr w:type="spellEnd"/>
+      <w:r>
+        <w:t xml:space="preserve"> -&gt; Settings</w:t>
+      </w:r>
+    </w:p>
+    <w:p>
+      <w:pPr>
+        <w:ind w:left="360"/>
+      </w:pPr>
+      <w:r>
+        <w:t>Name: Fu Shanghai-PNW748</w:t>
+      </w:r>
+    </w:p>
+    <w:p>
+      <w:pPr>
+        <w:ind w:left="360"/>
+      </w:pPr>
+      <w:r>
+        <w:t>Email: shanghai.fu@motorolasolutions.com</w:t>
+      </w:r>
+    </w:p>
+    <w:p>
+      <w:pPr>
+        <w:ind w:left="360"/>
+      </w:pPr>
+      <w:r>
+        <w:rPr>
+          <w:noProof/>
+        </w:rPr>
+        <w:drawing>
+          <wp:inline distT="0" distB="0" distL="0" distR="0">
+            <wp:extent cx="3199638" cy="2510828"/>
+            <wp:effectExtent l="19050" t="0" r="762" b="0"/>
+            <wp:docPr id="14" name="Picture 2"/>
+            <wp:cNvGraphicFramePr>
+              <a:graphicFrameLocks xmlns:a="http://schemas.openxmlformats.org/drawingml/2006/main" noChangeAspect="1"/>
+            </wp:cNvGraphicFramePr>
+            <a:graphic xmlns:a="http://schemas.openxmlformats.org/drawingml/2006/main">
+              <a:graphicData uri="http://schemas.openxmlformats.org/drawingml/2006/picture">
+                <pic:pic xmlns:pic="http://schemas.openxmlformats.org/drawingml/2006/picture">
+                  <pic:nvPicPr>
+                    <pic:cNvPr id="0" name="Picture 2"/>
+                    <pic:cNvPicPr>
+                      <a:picLocks noChangeAspect="1" noChangeArrowheads="1"/>
+                    </pic:cNvPicPr>
+                  </pic:nvPicPr>
+                  <pic:blipFill>
+                    <a:blip r:embed="rId9" cstate="print"/>
+                    <a:srcRect/>
+                    <a:stretch>
+                      <a:fillRect/>
+                    </a:stretch>
+                  </pic:blipFill>
+                  <pic:spPr bwMode="auto">
+                    <a:xfrm>
+                      <a:off x="0" y="0"/>
+                      <a:ext cx="3198653" cy="2510055"/>
+                    </a:xfrm>
+                    <a:prstGeom prst="rect">
+                      <a:avLst/>
+                    </a:prstGeom>
+                    <a:noFill/>
+                    <a:ln w="9525">
+                      <a:noFill/>
+                      <a:miter lim="800000"/>
+                      <a:headEnd/>
+                      <a:tailEnd/>
+                    </a:ln>
+                  </pic:spPr>
+                </pic:pic>
+              </a:graphicData>
+            </a:graphic>
+          </wp:inline>
+        </w:drawing>
+      </w:r>
+      <w:r>
+        <w:rPr>
+          <w:noProof/>
+        </w:rPr>
+        <w:drawing>
+          <wp:inline distT="0" distB="0" distL="0" distR="0">
+            <wp:extent cx="1824380" cy="1869286"/>
+            <wp:effectExtent l="19050" t="0" r="4420" b="0"/>
+            <wp:docPr id="15" name="Picture 3"/>
+            <wp:cNvGraphicFramePr>
+              <a:graphicFrameLocks xmlns:a="http://schemas.openxmlformats.org/drawingml/2006/main" noChangeAspect="1"/>
+            </wp:cNvGraphicFramePr>
+            <a:graphic xmlns:a="http://schemas.openxmlformats.org/drawingml/2006/main">
+              <a:graphicData uri="http://schemas.openxmlformats.org/drawingml/2006/picture">
+                <pic:pic xmlns:pic="http://schemas.openxmlformats.org/drawingml/2006/picture">
+                  <pic:nvPicPr>
+                    <pic:cNvPr id="0" name="Picture 3"/>
+                    <pic:cNvPicPr>
+                      <a:picLocks noChangeAspect="1" noChangeArrowheads="1"/>
+                    </pic:cNvPicPr>
+                  </pic:nvPicPr>
+                  <pic:blipFill>
+                    <a:blip r:embed="rId10" cstate="print"/>
+                    <a:srcRect/>
+                    <a:stretch>
+                      <a:fillRect/>
+                    </a:stretch>
+                  </pic:blipFill>
+                  <pic:spPr bwMode="auto">
+                    <a:xfrm>
+                      <a:off x="0" y="0"/>
+                      <a:ext cx="1827168" cy="1872143"/>
+                    </a:xfrm>
+                    <a:prstGeom prst="rect">
+                      <a:avLst/>
+                    </a:prstGeom>
+                    <a:noFill/>
+                    <a:ln w="9525">
+                      <a:noFill/>
+                      <a:miter lim="800000"/>
+                      <a:headEnd/>
+                      <a:tailEnd/>
+                    </a:ln>
+                  </pic:spPr>
+                </pic:pic>
+              </a:graphicData>
+            </a:graphic>
+          </wp:inline>
+        </w:drawing>
+      </w:r>
+    </w:p>
+    <w:p>
+      <w:pPr>
         <w:pStyle w:val="Heading2"/>
         <w:rPr>
           <w:szCs w:val="28"/>
         </w:rPr>
       </w:pPr>
-      <w:bookmarkStart w:id="4" w:name="_Toc441579178"/>
+      <w:bookmarkStart w:id="5" w:name="_Toc442191148"/>
       <w:r>
         <w:t xml:space="preserve">1.2 </w:t>
       </w:r>
@@ -1530,7 +1773,7 @@
         </w:rPr>
         <w:t>Bind your SSH public key</w:t>
       </w:r>
-      <w:bookmarkEnd w:id="4"/>
+      <w:bookmarkEnd w:id="5"/>
     </w:p>
     <w:p>
       <w:pPr>
@@ -1543,7 +1786,7 @@
       <w:r>
         <w:t xml:space="preserve">Access </w:t>
       </w:r>
-      <w:hyperlink r:id="rId8" w:history="1">
+      <w:hyperlink r:id="rId11" w:history="1">
         <w:r>
           <w:rPr>
             <w:rStyle w:val="Hyperlink"/>
@@ -1580,6 +1823,7 @@
         </w:numPr>
       </w:pPr>
       <w:r>
+        <w:lastRenderedPageBreak/>
         <w:t>Click it, Login with your one IT user/password.</w:t>
       </w:r>
       <w:r>
@@ -1604,7 +1848,7 @@
                     </pic:cNvPicPr>
                   </pic:nvPicPr>
                   <pic:blipFill>
-                    <a:blip r:embed="rId9" cstate="print"/>
+                    <a:blip r:embed="rId12" cstate="print"/>
                     <a:srcRect/>
                     <a:stretch>
                       <a:fillRect/>
@@ -1642,7 +1886,6 @@
         </w:numPr>
       </w:pPr>
       <w:r>
-        <w:lastRenderedPageBreak/>
         <w:t>Click “Profile Setting”</w:t>
       </w:r>
       <w:r>
@@ -1679,7 +1922,7 @@
                     </pic:cNvPicPr>
                   </pic:nvPicPr>
                   <pic:blipFill>
-                    <a:blip r:embed="rId10" cstate="print"/>
+                    <a:blip r:embed="rId13" cstate="print"/>
                     <a:srcRect/>
                     <a:stretch>
                       <a:fillRect/>
@@ -1727,17 +1970,8 @@
           <w:rFonts w:hint="eastAsia"/>
           <w:highlight w:val="yellow"/>
         </w:rPr>
-        <w:t xml:space="preserve"> Bu </w:t>
-      </w:r>
-      <w:proofErr w:type="spellStart"/>
-      <w:r>
-        <w:rPr>
-          <w:rFonts w:hint="eastAsia"/>
-          <w:highlight w:val="yellow"/>
-        </w:rPr>
-        <w:t>Hui</w:t>
-      </w:r>
-      <w:proofErr w:type="spellEnd"/>
+        <w:t xml:space="preserve"> Bu Hui</w:t>
+      </w:r>
       <w:r>
         <w:rPr>
           <w:rFonts w:hint="eastAsia"/>
@@ -1778,7 +2012,7 @@
                     </pic:cNvPicPr>
                   </pic:nvPicPr>
                   <pic:blipFill>
-                    <a:blip r:embed="rId11" cstate="print"/>
+                    <a:blip r:embed="rId14" cstate="print"/>
                     <a:srcRect/>
                     <a:stretch>
                       <a:fillRect/>
@@ -1814,7 +2048,7 @@
           <w:lang w:eastAsia="en-US"/>
         </w:rPr>
       </w:pPr>
-      <w:bookmarkStart w:id="5" w:name="_Toc441579179"/>
+      <w:bookmarkStart w:id="6" w:name="_Toc442191149"/>
       <w:r>
         <w:rPr>
           <w:lang w:eastAsia="en-US"/>
@@ -1839,7 +2073,7 @@
         </w:rPr>
         <w:t>repositories</w:t>
       </w:r>
-      <w:bookmarkEnd w:id="5"/>
+      <w:bookmarkEnd w:id="6"/>
     </w:p>
     <w:p>
       <w:r>
@@ -1888,6 +2122,7 @@
         </w:numPr>
       </w:pPr>
       <w:r>
+        <w:lastRenderedPageBreak/>
         <w:t>Please</w:t>
       </w:r>
       <w:r>
@@ -1930,7 +2165,7 @@
       <w:pPr>
         <w:pStyle w:val="ListParagraph"/>
       </w:pPr>
-      <w:hyperlink r:id="rId12" w:history="1">
+      <w:hyperlink r:id="rId15" w:history="1">
         <w:r>
           <w:rPr>
             <w:rStyle w:val="Hyperlink"/>
@@ -1943,7 +2178,7 @@
       <w:pPr>
         <w:pStyle w:val="ListParagraph"/>
       </w:pPr>
-      <w:hyperlink r:id="rId13" w:history="1">
+      <w:hyperlink r:id="rId16" w:history="1">
         <w:r>
           <w:rPr>
             <w:rStyle w:val="Hyperlink"/>
@@ -1956,7 +2191,7 @@
       <w:pPr>
         <w:pStyle w:val="ListParagraph"/>
       </w:pPr>
-      <w:hyperlink r:id="rId14" w:history="1">
+      <w:hyperlink r:id="rId17" w:history="1">
         <w:r>
           <w:rPr>
             <w:rStyle w:val="Hyperlink"/>
@@ -1966,11 +2201,13 @@
       </w:hyperlink>
     </w:p>
     <w:p>
+      <w:pPr>
+        <w:ind w:firstLine="720"/>
+      </w:pPr>
       <w:r>
         <w:rPr>
           <w:noProof/>
         </w:rPr>
-        <w:lastRenderedPageBreak/>
         <w:drawing>
           <wp:inline distT="0" distB="0" distL="0" distR="0">
             <wp:extent cx="3288909" cy="2282343"/>
@@ -1989,7 +2226,7 @@
                     </pic:cNvPicPr>
                   </pic:nvPicPr>
                   <pic:blipFill>
-                    <a:blip r:embed="rId15" cstate="print"/>
+                    <a:blip r:embed="rId18" cstate="print"/>
                     <a:srcRect/>
                     <a:stretch>
                       <a:fillRect/>
@@ -2025,7 +2262,7 @@
           <w:lang w:eastAsia="en-US"/>
         </w:rPr>
       </w:pPr>
-      <w:bookmarkStart w:id="6" w:name="_Toc441579180"/>
+      <w:bookmarkStart w:id="7" w:name="_Toc442191150"/>
       <w:r>
         <w:rPr>
           <w:lang w:eastAsia="en-US"/>
@@ -2044,7 +2281,7 @@
         </w:rPr>
         <w:t>un junction to link three repo</w:t>
       </w:r>
-      <w:bookmarkEnd w:id="6"/>
+      <w:bookmarkEnd w:id="7"/>
     </w:p>
     <w:p>
       <w:pPr>
@@ -2085,7 +2322,7 @@
       <w:r>
         <w:t xml:space="preserve">Run </w:t>
       </w:r>
-      <w:hyperlink r:id="rId16" w:history="1">
+      <w:hyperlink r:id="rId19" w:history="1">
         <w:r>
           <w:t>junction.bat</w:t>
         </w:r>
@@ -2114,12 +2351,67 @@
     </w:p>
     <w:p>
       <w:pPr>
+        <w:pStyle w:val="ListParagraph"/>
+      </w:pPr>
+      <w:r>
+        <w:rPr>
+          <w:noProof/>
+        </w:rPr>
+        <w:drawing>
+          <wp:inline distT="0" distB="0" distL="0" distR="0">
+            <wp:extent cx="4509059" cy="1106389"/>
+            <wp:effectExtent l="19050" t="0" r="5791" b="0"/>
+            <wp:docPr id="20" name="Picture 6"/>
+            <wp:cNvGraphicFramePr>
+              <a:graphicFrameLocks xmlns:a="http://schemas.openxmlformats.org/drawingml/2006/main" noChangeAspect="1"/>
+            </wp:cNvGraphicFramePr>
+            <a:graphic xmlns:a="http://schemas.openxmlformats.org/drawingml/2006/main">
+              <a:graphicData uri="http://schemas.openxmlformats.org/drawingml/2006/picture">
+                <pic:pic xmlns:pic="http://schemas.openxmlformats.org/drawingml/2006/picture">
+                  <pic:nvPicPr>
+                    <pic:cNvPr id="0" name="Picture 6"/>
+                    <pic:cNvPicPr>
+                      <a:picLocks noChangeAspect="1" noChangeArrowheads="1"/>
+                    </pic:cNvPicPr>
+                  </pic:nvPicPr>
+                  <pic:blipFill>
+                    <a:blip r:embed="rId20" cstate="print"/>
+                    <a:srcRect/>
+                    <a:stretch>
+                      <a:fillRect/>
+                    </a:stretch>
+                  </pic:blipFill>
+                  <pic:spPr bwMode="auto">
+                    <a:xfrm>
+                      <a:off x="0" y="0"/>
+                      <a:ext cx="4509739" cy="1106556"/>
+                    </a:xfrm>
+                    <a:prstGeom prst="rect">
+                      <a:avLst/>
+                    </a:prstGeom>
+                    <a:noFill/>
+                    <a:ln w="9525">
+                      <a:noFill/>
+                      <a:miter lim="800000"/>
+                      <a:headEnd/>
+                      <a:tailEnd/>
+                    </a:ln>
+                  </pic:spPr>
+                </pic:pic>
+              </a:graphicData>
+            </a:graphic>
+          </wp:inline>
+        </w:drawing>
+      </w:r>
+    </w:p>
+    <w:p>
+      <w:pPr>
         <w:pStyle w:val="Heading2"/>
         <w:rPr>
           <w:lang w:eastAsia="en-US"/>
         </w:rPr>
       </w:pPr>
-      <w:bookmarkStart w:id="7" w:name="_Toc441579181"/>
+      <w:bookmarkStart w:id="8" w:name="_Toc442191151"/>
       <w:r>
         <w:rPr>
           <w:lang w:eastAsia="en-US"/>
@@ -2132,7 +2424,7 @@
         </w:rPr>
         <w:t>Migrate from old repo to current repo</w:t>
       </w:r>
-      <w:bookmarkEnd w:id="7"/>
+      <w:bookmarkEnd w:id="8"/>
     </w:p>
     <w:p>
       <w:r>
@@ -2265,7 +2557,7 @@
         </w:rPr>
         <w:t xml:space="preserve"> origin </w:t>
       </w:r>
-      <w:hyperlink r:id="rId17" w:history="1">
+      <w:hyperlink r:id="rId21" w:history="1">
         <w:r>
           <w:rPr>
             <w:rStyle w:val="Hyperlink"/>
@@ -2387,7 +2679,7 @@
         </w:rPr>
         <w:t xml:space="preserve"> origin </w:t>
       </w:r>
-      <w:hyperlink r:id="rId18" w:history="1">
+      <w:hyperlink r:id="rId22" w:history="1">
         <w:r>
           <w:rPr>
             <w:rStyle w:val="Hyperlink"/>
@@ -2468,6 +2760,7 @@
         <w:rPr>
           <w:i/>
         </w:rPr>
+        <w:lastRenderedPageBreak/>
         <w:t>cmd</w:t>
       </w:r>
       <w:proofErr w:type="spellEnd"/>
@@ -2506,7 +2799,7 @@
         </w:rPr>
         <w:t xml:space="preserve"> origin </w:t>
       </w:r>
-      <w:hyperlink r:id="rId19" w:history="1">
+      <w:hyperlink r:id="rId23" w:history="1">
         <w:r>
           <w:rPr>
             <w:rStyle w:val="Hyperlink"/>
@@ -2523,14 +2816,14 @@
           <w:lang w:eastAsia="en-US"/>
         </w:rPr>
       </w:pPr>
-      <w:bookmarkStart w:id="8" w:name="_Toc441579182"/>
+      <w:bookmarkStart w:id="9" w:name="_Toc442191152"/>
       <w:r>
         <w:rPr>
           <w:lang w:eastAsia="en-US"/>
         </w:rPr>
         <w:t>1.6 How to submit CI</w:t>
       </w:r>
-      <w:bookmarkEnd w:id="8"/>
+      <w:bookmarkEnd w:id="9"/>
     </w:p>
     <w:p>
       <w:r>
@@ -2556,8 +2849,15 @@
       </w:r>
       <w:proofErr w:type="spellStart"/>
       <w:r>
+        <w:rPr>
+          <w:b/>
+          <w:color w:val="FF0000"/>
+        </w:rPr>
         <w:t>IR_Emerald</w:t>
       </w:r>
+      <w:r>
+        <w:t>_XXXX</w:t>
+      </w:r>
       <w:proofErr w:type="spellEnd"/>
       <w:r>
         <w:t xml:space="preserve"> to trigger the CI, </w:t>
@@ -2581,8 +2881,15 @@
       </w:r>
       <w:proofErr w:type="spellStart"/>
       <w:r>
+        <w:rPr>
+          <w:b/>
+          <w:color w:val="FF0000"/>
+        </w:rPr>
         <w:t>IR_NonEmerald</w:t>
       </w:r>
+      <w:r>
+        <w:t>_XXX</w:t>
+      </w:r>
       <w:proofErr w:type="spellEnd"/>
       <w:r>
         <w:t xml:space="preserve"> to trigger the CI:</w:t>
@@ -2593,7 +2900,6 @@
         <w:rPr>
           <w:noProof/>
         </w:rPr>
-        <w:lastRenderedPageBreak/>
         <w:drawing>
           <wp:inline distT="0" distB="0" distL="0" distR="0">
             <wp:extent cx="3338848" cy="3328416"/>
@@ -2612,7 +2918,7 @@
                     </pic:cNvPicPr>
                   </pic:nvPicPr>
                   <pic:blipFill>
-                    <a:blip r:embed="rId20" cstate="print"/>
+                    <a:blip r:embed="rId24" cstate="print"/>
                     <a:srcRect/>
                     <a:stretch>
                       <a:fillRect/>
@@ -2645,7 +2951,7 @@
       <w:pPr>
         <w:pStyle w:val="Heading1"/>
       </w:pPr>
-      <w:bookmarkStart w:id="9" w:name="_Toc441579183"/>
+      <w:bookmarkStart w:id="10" w:name="_Toc442191153"/>
       <w:r>
         <w:t>2</w:t>
       </w:r>
@@ -2666,7 +2972,7 @@
       <w:r>
         <w:t xml:space="preserve"> in console</w:t>
       </w:r>
-      <w:bookmarkEnd w:id="9"/>
+      <w:bookmarkEnd w:id="10"/>
     </w:p>
     <w:p>
       <w:pPr>
@@ -2675,7 +2981,7 @@
           <w:lang w:eastAsia="en-US"/>
         </w:rPr>
       </w:pPr>
-      <w:bookmarkStart w:id="10" w:name="_Toc441579184"/>
+      <w:bookmarkStart w:id="11" w:name="_Toc442191154"/>
       <w:r>
         <w:rPr>
           <w:lang w:eastAsia="en-US"/>
@@ -2688,14 +2994,26 @@
         </w:rPr>
         <w:t>Generate SSH Keys</w:t>
       </w:r>
-      <w:bookmarkEnd w:id="10"/>
+      <w:r>
+        <w:rPr>
+          <w:lang w:eastAsia="en-US"/>
+        </w:rPr>
+        <w:t xml:space="preserve"> and </w:t>
+      </w:r>
+      <w:bookmarkEnd w:id="11"/>
+      <w:r>
+        <w:rPr>
+          <w:lang w:eastAsia="en-US"/>
+        </w:rPr>
+        <w:t>configure</w:t>
+      </w:r>
     </w:p>
     <w:p>
       <w:pPr>
         <w:pStyle w:val="ListParagraph"/>
         <w:numPr>
           <w:ilvl w:val="0"/>
-          <w:numId w:val="14"/>
+          <w:numId w:val="13"/>
         </w:numPr>
       </w:pPr>
       <w:r>
@@ -2724,8 +3042,8 @@
         <w:lastRenderedPageBreak/>
         <w:drawing>
           <wp:inline distT="0" distB="0" distL="0" distR="0">
-            <wp:extent cx="2560320" cy="3877310"/>
-            <wp:effectExtent l="19050" t="0" r="0" b="0"/>
+            <wp:extent cx="1787804" cy="2707424"/>
+            <wp:effectExtent l="19050" t="0" r="2896" b="0"/>
             <wp:docPr id="1" name="Picture 1"/>
             <wp:cNvGraphicFramePr>
               <a:graphicFrameLocks xmlns:a="http://schemas.openxmlformats.org/drawingml/2006/main" noChangeAspect="1"/>
@@ -2740,7 +3058,7 @@
                     </pic:cNvPicPr>
                   </pic:nvPicPr>
                   <pic:blipFill>
-                    <a:blip r:embed="rId21" cstate="print"/>
+                    <a:blip r:embed="rId25" cstate="print"/>
                     <a:srcRect/>
                     <a:stretch>
                       <a:fillRect/>
@@ -2749,7 +3067,7 @@
                   <pic:spPr bwMode="auto">
                     <a:xfrm>
                       <a:off x="0" y="0"/>
-                      <a:ext cx="2560320" cy="3877310"/>
+                      <a:ext cx="1787921" cy="2707601"/>
                     </a:xfrm>
                     <a:prstGeom prst="rect">
                       <a:avLst/>
@@ -2774,7 +3092,7 @@
         <w:pStyle w:val="ListParagraph"/>
         <w:numPr>
           <w:ilvl w:val="0"/>
-          <w:numId w:val="14"/>
+          <w:numId w:val="13"/>
         </w:numPr>
         <w:rPr>
           <w:iCs/>
@@ -2825,7 +3143,7 @@
         </w:rPr>
         <w:drawing>
           <wp:inline distT="0" distB="0" distL="0" distR="0">
-            <wp:extent cx="5486400" cy="453390"/>
+            <wp:extent cx="4611471" cy="381088"/>
             <wp:effectExtent l="19050" t="0" r="0" b="0"/>
             <wp:docPr id="2" name="Picture 2"/>
             <wp:cNvGraphicFramePr>
@@ -2841,7 +3159,7 @@
                     </pic:cNvPicPr>
                   </pic:nvPicPr>
                   <pic:blipFill>
-                    <a:blip r:embed="rId22" cstate="print"/>
+                    <a:blip r:embed="rId26" cstate="print"/>
                     <a:srcRect/>
                     <a:stretch>
                       <a:fillRect/>
@@ -2850,7 +3168,7 @@
                   <pic:spPr bwMode="auto">
                     <a:xfrm>
                       <a:off x="0" y="0"/>
-                      <a:ext cx="5486400" cy="453390"/>
+                      <a:ext cx="4610508" cy="381008"/>
                     </a:xfrm>
                     <a:prstGeom prst="rect">
                       <a:avLst/>
@@ -2875,7 +3193,7 @@
         <w:pStyle w:val="ListParagraph"/>
         <w:numPr>
           <w:ilvl w:val="0"/>
-          <w:numId w:val="14"/>
+          <w:numId w:val="13"/>
         </w:numPr>
       </w:pPr>
       <w:r>
@@ -2892,8 +3210,8 @@
         </w:rPr>
         <w:drawing>
           <wp:inline distT="0" distB="0" distL="0" distR="0">
-            <wp:extent cx="5478780" cy="2816225"/>
-            <wp:effectExtent l="19050" t="0" r="7620" b="0"/>
+            <wp:extent cx="4552950" cy="2340326"/>
+            <wp:effectExtent l="19050" t="0" r="0" b="0"/>
             <wp:docPr id="5" name="Picture 13"/>
             <wp:cNvGraphicFramePr>
               <a:graphicFrameLocks xmlns:a="http://schemas.openxmlformats.org/drawingml/2006/main" noChangeAspect="1"/>
@@ -2908,7 +3226,7 @@
                     </pic:cNvPicPr>
                   </pic:nvPicPr>
                   <pic:blipFill>
-                    <a:blip r:embed="rId23" cstate="print"/>
+                    <a:blip r:embed="rId27" cstate="print"/>
                     <a:srcRect/>
                     <a:stretch>
                       <a:fillRect/>
@@ -2917,7 +3235,7 @@
                   <pic:spPr bwMode="auto">
                     <a:xfrm>
                       <a:off x="0" y="0"/>
-                      <a:ext cx="5478780" cy="2816225"/>
+                      <a:ext cx="4552745" cy="2340221"/>
                     </a:xfrm>
                     <a:prstGeom prst="rect">
                       <a:avLst/>
@@ -2942,7 +3260,7 @@
         <w:pStyle w:val="ListParagraph"/>
         <w:numPr>
           <w:ilvl w:val="0"/>
-          <w:numId w:val="14"/>
+          <w:numId w:val="13"/>
         </w:numPr>
         <w:rPr>
           <w:iCs/>
@@ -2977,7 +3295,6 @@
         <w:rPr>
           <w:noProof/>
         </w:rPr>
-        <w:lastRenderedPageBreak/>
         <w:drawing>
           <wp:inline distT="0" distB="0" distL="0" distR="0">
             <wp:extent cx="5486400" cy="409575"/>
@@ -2996,7 +3313,7 @@
                     </pic:cNvPicPr>
                   </pic:nvPicPr>
                   <pic:blipFill>
-                    <a:blip r:embed="rId24" cstate="print"/>
+                    <a:blip r:embed="rId28" cstate="print"/>
                     <a:srcRect/>
                     <a:stretch>
                       <a:fillRect/>
@@ -3060,14 +3377,9 @@
       <w:r>
         <w:t xml:space="preserve"> and bind it to your GIT server account to active your GIT server account.</w:t>
       </w:r>
-    </w:p>
-    <w:p>
-      <w:pPr>
-        <w:pStyle w:val="ListParagraph"/>
-      </w:pPr>
-      <w:bookmarkStart w:id="11" w:name="OLE_LINK3"/>
-      <w:bookmarkStart w:id="12" w:name="OLE_LINK4"/>
-      <w:bookmarkStart w:id="13" w:name="OLE_LINK5"/>
+      <w:bookmarkStart w:id="12" w:name="OLE_LINK3"/>
+      <w:bookmarkStart w:id="13" w:name="OLE_LINK4"/>
+      <w:bookmarkStart w:id="14" w:name="OLE_LINK5"/>
     </w:p>
     <w:p>
       <w:r>
@@ -3085,6 +3397,7 @@
         <w:ind w:left="720"/>
       </w:pPr>
       <w:r>
+        <w:lastRenderedPageBreak/>
         <w:tab/>
         <w:t>When you open id_rsa.pub to copy its content, be care not</w:t>
       </w:r>
@@ -3129,14 +3442,17 @@
       </w:r>
     </w:p>
     <w:p>
+      <w:pPr>
+        <w:ind w:firstLine="360"/>
+      </w:pPr>
       <w:r>
         <w:rPr>
           <w:noProof/>
         </w:rPr>
         <w:drawing>
           <wp:inline distT="0" distB="0" distL="0" distR="0">
-            <wp:extent cx="5486400" cy="769993"/>
-            <wp:effectExtent l="19050" t="0" r="0" b="0"/>
+            <wp:extent cx="4969917" cy="697507"/>
+            <wp:effectExtent l="19050" t="0" r="2133" b="0"/>
             <wp:docPr id="12" name="Picture 4"/>
             <wp:cNvGraphicFramePr>
               <a:graphicFrameLocks xmlns:a="http://schemas.openxmlformats.org/drawingml/2006/main" noChangeAspect="1"/>
@@ -3151,7 +3467,7 @@
                     </pic:cNvPicPr>
                   </pic:nvPicPr>
                   <pic:blipFill>
-                    <a:blip r:embed="rId25" cstate="print"/>
+                    <a:blip r:embed="rId29" cstate="print"/>
                     <a:srcRect/>
                     <a:stretch>
                       <a:fillRect/>
@@ -3160,7 +3476,7 @@
                   <pic:spPr bwMode="auto">
                     <a:xfrm>
                       <a:off x="0" y="0"/>
-                      <a:ext cx="5486400" cy="769993"/>
+                      <a:ext cx="4982191" cy="699230"/>
                     </a:xfrm>
                     <a:prstGeom prst="rect">
                       <a:avLst/>
@@ -3182,40 +3498,420 @@
     </w:p>
     <w:p>
       <w:pPr>
+        <w:pStyle w:val="ListParagraph"/>
+        <w:numPr>
+          <w:ilvl w:val="0"/>
+          <w:numId w:val="13"/>
+        </w:numPr>
+        <w:rPr>
+          <w:highlight w:val="yellow"/>
+        </w:rPr>
+      </w:pPr>
+      <w:bookmarkStart w:id="15" w:name="OLE_LINK1"/>
+      <w:bookmarkStart w:id="16" w:name="OLE_LINK2"/>
+      <w:r>
+        <w:rPr>
+          <w:highlight w:val="yellow"/>
+        </w:rPr>
+        <w:t>Configure username and email</w:t>
+      </w:r>
+    </w:p>
+    <w:bookmarkEnd w:id="15"/>
+    <w:bookmarkEnd w:id="16"/>
+    <w:p>
+      <w:pPr>
+        <w:pStyle w:val="ListParagraph"/>
+      </w:pPr>
+      <w:proofErr w:type="spellStart"/>
+      <w:proofErr w:type="gramStart"/>
+      <w:r>
+        <w:t>cmd</w:t>
+      </w:r>
+      <w:proofErr w:type="spellEnd"/>
+      <w:proofErr w:type="gramEnd"/>
+      <w:r>
+        <w:t xml:space="preserve">&gt; </w:t>
+      </w:r>
+      <w:proofErr w:type="spellStart"/>
+      <w:r>
+        <w:t>git</w:t>
+      </w:r>
+      <w:proofErr w:type="spellEnd"/>
+      <w:r>
+        <w:t xml:space="preserve"> </w:t>
+      </w:r>
+      <w:proofErr w:type="spellStart"/>
+      <w:r>
+        <w:t>config</w:t>
+      </w:r>
+      <w:proofErr w:type="spellEnd"/>
+      <w:r>
+        <w:t xml:space="preserve"> --global user.name "Fu Shanghai-PNW748"</w:t>
+      </w:r>
+    </w:p>
+    <w:p>
+      <w:pPr>
+        <w:pStyle w:val="ListParagraph"/>
+      </w:pPr>
+      <w:proofErr w:type="spellStart"/>
+      <w:proofErr w:type="gramStart"/>
+      <w:r>
+        <w:t>cmd</w:t>
+      </w:r>
+      <w:proofErr w:type="spellEnd"/>
+      <w:proofErr w:type="gramEnd"/>
+      <w:r>
+        <w:t xml:space="preserve">&gt; </w:t>
+      </w:r>
+      <w:proofErr w:type="spellStart"/>
+      <w:r>
+        <w:t>git</w:t>
+      </w:r>
+      <w:proofErr w:type="spellEnd"/>
+      <w:r>
+        <w:t xml:space="preserve"> </w:t>
+      </w:r>
+      <w:proofErr w:type="spellStart"/>
+      <w:r>
+        <w:t>config</w:t>
+      </w:r>
+      <w:proofErr w:type="spellEnd"/>
+      <w:r>
+        <w:t xml:space="preserve"> --global </w:t>
+      </w:r>
+      <w:proofErr w:type="spellStart"/>
+      <w:r>
+        <w:t>user.email</w:t>
+      </w:r>
+      <w:proofErr w:type="spellEnd"/>
+      <w:r>
+        <w:t xml:space="preserve"> </w:t>
+      </w:r>
+      <w:hyperlink r:id="rId30" w:history="1">
+        <w:r>
+          <w:rPr>
+            <w:rStyle w:val="Hyperlink"/>
+          </w:rPr>
+          <w:t>shanghai.fu@motorolasolutions.com</w:t>
+        </w:r>
+      </w:hyperlink>
+    </w:p>
+    <w:p>
+      <w:pPr>
+        <w:pStyle w:val="ListParagraph"/>
+      </w:pPr>
+      <w:r>
+        <w:t>You can use ‘</w:t>
+      </w:r>
+      <w:proofErr w:type="spellStart"/>
+      <w:r>
+        <w:t>git</w:t>
+      </w:r>
+      <w:proofErr w:type="spellEnd"/>
+      <w:r>
+        <w:t xml:space="preserve"> </w:t>
+      </w:r>
+      <w:proofErr w:type="spellStart"/>
+      <w:r>
+        <w:t>config</w:t>
+      </w:r>
+      <w:proofErr w:type="spellEnd"/>
+      <w:r>
+        <w:t xml:space="preserve"> --global --list’ to check your setting</w:t>
+      </w:r>
+    </w:p>
+    <w:p>
+      <w:pPr>
+        <w:pStyle w:val="ListParagraph"/>
+      </w:pPr>
+      <w:r>
+        <w:rPr>
+          <w:noProof/>
+        </w:rPr>
+        <w:drawing>
+          <wp:inline distT="0" distB="0" distL="0" distR="0">
+            <wp:extent cx="3221583" cy="834192"/>
+            <wp:effectExtent l="19050" t="0" r="0" b="0"/>
+            <wp:docPr id="11" name="Picture 1"/>
+            <wp:cNvGraphicFramePr>
+              <a:graphicFrameLocks xmlns:a="http://schemas.openxmlformats.org/drawingml/2006/main" noChangeAspect="1"/>
+            </wp:cNvGraphicFramePr>
+            <a:graphic xmlns:a="http://schemas.openxmlformats.org/drawingml/2006/main">
+              <a:graphicData uri="http://schemas.openxmlformats.org/drawingml/2006/picture">
+                <pic:pic xmlns:pic="http://schemas.openxmlformats.org/drawingml/2006/picture">
+                  <pic:nvPicPr>
+                    <pic:cNvPr id="0" name="Picture 1"/>
+                    <pic:cNvPicPr>
+                      <a:picLocks noChangeAspect="1" noChangeArrowheads="1"/>
+                    </pic:cNvPicPr>
+                  </pic:nvPicPr>
+                  <pic:blipFill>
+                    <a:blip r:embed="rId31" cstate="print"/>
+                    <a:srcRect/>
+                    <a:stretch>
+                      <a:fillRect/>
+                    </a:stretch>
+                  </pic:blipFill>
+                  <pic:spPr bwMode="auto">
+                    <a:xfrm>
+                      <a:off x="0" y="0"/>
+                      <a:ext cx="3224617" cy="834978"/>
+                    </a:xfrm>
+                    <a:prstGeom prst="rect">
+                      <a:avLst/>
+                    </a:prstGeom>
+                    <a:noFill/>
+                    <a:ln w="9525">
+                      <a:noFill/>
+                      <a:miter lim="800000"/>
+                      <a:headEnd/>
+                      <a:tailEnd/>
+                    </a:ln>
+                  </pic:spPr>
+                </pic:pic>
+              </a:graphicData>
+            </a:graphic>
+          </wp:inline>
+        </w:drawing>
+      </w:r>
+    </w:p>
+    <w:p>
+      <w:pPr>
         <w:pStyle w:val="Heading2"/>
       </w:pPr>
-      <w:bookmarkStart w:id="14" w:name="_Toc441579185"/>
+      <w:bookmarkStart w:id="17" w:name="_Toc442191155"/>
       <w:r>
         <w:t>2.2 Bind your SSH public key</w:t>
       </w:r>
-      <w:bookmarkEnd w:id="14"/>
+      <w:bookmarkEnd w:id="17"/>
+    </w:p>
+    <w:p>
+      <w:pPr>
+        <w:pStyle w:val="ListParagraph"/>
+        <w:numPr>
+          <w:ilvl w:val="0"/>
+          <w:numId w:val="31"/>
+        </w:numPr>
+      </w:pPr>
+      <w:r>
+        <w:t xml:space="preserve">Access </w:t>
+      </w:r>
+      <w:hyperlink r:id="rId32" w:history="1">
+        <w:r>
+          <w:rPr>
+            <w:rStyle w:val="Hyperlink"/>
+          </w:rPr>
+          <w:t>http://booster</w:t>
+        </w:r>
+      </w:hyperlink>
+      <w:r>
+        <w:t xml:space="preserve"> and found “</w:t>
+      </w:r>
+      <w:proofErr w:type="spellStart"/>
+      <w:r>
+        <w:t>Gitlab</w:t>
+      </w:r>
+      <w:proofErr w:type="spellEnd"/>
+      <w:r>
+        <w:t xml:space="preserve">” link in the upper </w:t>
+      </w:r>
+      <w:proofErr w:type="spellStart"/>
+      <w:r>
+        <w:t>nav</w:t>
+      </w:r>
+      <w:proofErr w:type="spellEnd"/>
+      <w:r>
+        <w:t xml:space="preserve"> bar.</w:t>
+      </w:r>
+    </w:p>
+    <w:p>
+      <w:pPr>
+        <w:pStyle w:val="ListParagraph"/>
+        <w:numPr>
+          <w:ilvl w:val="0"/>
+          <w:numId w:val="31"/>
+        </w:numPr>
+      </w:pPr>
+      <w:r>
+        <w:t>Click it, Login with your one IT user/password.</w:t>
+      </w:r>
+      <w:r>
+        <w:rPr>
+          <w:noProof/>
+        </w:rPr>
+        <w:drawing>
+          <wp:inline distT="0" distB="0" distL="0" distR="0">
+            <wp:extent cx="5486400" cy="2278913"/>
+            <wp:effectExtent l="19050" t="0" r="0" b="0"/>
+            <wp:docPr id="16" name="Picture 1"/>
+            <wp:cNvGraphicFramePr>
+              <a:graphicFrameLocks xmlns:a="http://schemas.openxmlformats.org/drawingml/2006/main" noChangeAspect="1"/>
+            </wp:cNvGraphicFramePr>
+            <a:graphic xmlns:a="http://schemas.openxmlformats.org/drawingml/2006/main">
+              <a:graphicData uri="http://schemas.openxmlformats.org/drawingml/2006/picture">
+                <pic:pic xmlns:pic="http://schemas.openxmlformats.org/drawingml/2006/picture">
+                  <pic:nvPicPr>
+                    <pic:cNvPr id="0" name="Picture 1"/>
+                    <pic:cNvPicPr>
+                      <a:picLocks noChangeAspect="1" noChangeArrowheads="1"/>
+                    </pic:cNvPicPr>
+                  </pic:nvPicPr>
+                  <pic:blipFill>
+                    <a:blip r:embed="rId12" cstate="print"/>
+                    <a:srcRect/>
+                    <a:stretch>
+                      <a:fillRect/>
+                    </a:stretch>
+                  </pic:blipFill>
+                  <pic:spPr bwMode="auto">
+                    <a:xfrm>
+                      <a:off x="0" y="0"/>
+                      <a:ext cx="5486400" cy="2278913"/>
+                    </a:xfrm>
+                    <a:prstGeom prst="rect">
+                      <a:avLst/>
+                    </a:prstGeom>
+                    <a:noFill/>
+                    <a:ln w="9525">
+                      <a:noFill/>
+                      <a:miter lim="800000"/>
+                      <a:headEnd/>
+                      <a:tailEnd/>
+                    </a:ln>
+                  </pic:spPr>
+                </pic:pic>
+              </a:graphicData>
+            </a:graphic>
+          </wp:inline>
+        </w:drawing>
+      </w:r>
+    </w:p>
+    <w:p>
+      <w:pPr>
+        <w:pStyle w:val="ListParagraph"/>
+        <w:numPr>
+          <w:ilvl w:val="0"/>
+          <w:numId w:val="31"/>
+        </w:numPr>
+      </w:pPr>
+      <w:r>
+        <w:lastRenderedPageBreak/>
+        <w:t>Click “Profile Setting”</w:t>
+      </w:r>
+      <w:r>
+        <w:sym w:font="Wingdings" w:char="F0E0"/>
+      </w:r>
+      <w:r>
+        <w:t>“SSH Keys”</w:t>
+      </w:r>
+      <w:r>
+        <w:sym w:font="Wingdings" w:char="F0E0"/>
+      </w:r>
+      <w:r>
+        <w:t>”ADD SSH KEY” to paste your public key.</w:t>
+      </w:r>
+      <w:r>
+        <w:rPr>
+          <w:noProof/>
+        </w:rPr>
+        <w:drawing>
+          <wp:inline distT="0" distB="0" distL="0" distR="0">
+            <wp:extent cx="5486400" cy="2084705"/>
+            <wp:effectExtent l="19050" t="0" r="0" b="0"/>
+            <wp:docPr id="17" name="Picture 13"/>
+            <wp:cNvGraphicFramePr>
+              <a:graphicFrameLocks xmlns:a="http://schemas.openxmlformats.org/drawingml/2006/main" noChangeAspect="1"/>
+            </wp:cNvGraphicFramePr>
+            <a:graphic xmlns:a="http://schemas.openxmlformats.org/drawingml/2006/main">
+              <a:graphicData uri="http://schemas.openxmlformats.org/drawingml/2006/picture">
+                <pic:pic xmlns:pic="http://schemas.openxmlformats.org/drawingml/2006/picture">
+                  <pic:nvPicPr>
+                    <pic:cNvPr id="0" name="Picture 13"/>
+                    <pic:cNvPicPr>
+                      <a:picLocks noChangeAspect="1" noChangeArrowheads="1"/>
+                    </pic:cNvPicPr>
+                  </pic:nvPicPr>
+                  <pic:blipFill>
+                    <a:blip r:embed="rId13" cstate="print"/>
+                    <a:srcRect/>
+                    <a:stretch>
+                      <a:fillRect/>
+                    </a:stretch>
+                  </pic:blipFill>
+                  <pic:spPr bwMode="auto">
+                    <a:xfrm>
+                      <a:off x="0" y="0"/>
+                      <a:ext cx="5486400" cy="2084705"/>
+                    </a:xfrm>
+                    <a:prstGeom prst="rect">
+                      <a:avLst/>
+                    </a:prstGeom>
+                    <a:noFill/>
+                    <a:ln w="9525">
+                      <a:noFill/>
+                      <a:miter lim="800000"/>
+                      <a:headEnd/>
+                      <a:tailEnd/>
+                    </a:ln>
+                  </pic:spPr>
+                </pic:pic>
+              </a:graphicData>
+            </a:graphic>
+          </wp:inline>
+        </w:drawing>
+      </w:r>
     </w:p>
     <w:p>
       <w:pPr>
         <w:ind w:firstLine="720"/>
       </w:pPr>
       <w:r>
-        <w:t xml:space="preserve">Same </w:t>
-      </w:r>
-      <w:r>
-        <w:t>as section 1.2</w:t>
+        <w:rPr>
+          <w:highlight w:val="yellow"/>
+        </w:rPr>
+        <w:t>Send an email to</w:t>
+      </w:r>
+      <w:r>
+        <w:rPr>
+          <w:rFonts w:hint="eastAsia"/>
+          <w:highlight w:val="yellow"/>
+        </w:rPr>
+        <w:t xml:space="preserve"> Bu Hui</w:t>
+      </w:r>
+      <w:r>
+        <w:rPr>
+          <w:rFonts w:hint="eastAsia"/>
+        </w:rPr>
+        <w:t xml:space="preserve"> (</w:t>
+      </w:r>
+      <w:r>
+        <w:t>GJN374</w:t>
+      </w:r>
+      <w:r>
+        <w:rPr>
+          <w:rFonts w:hint="eastAsia"/>
+        </w:rPr>
+        <w:t>)</w:t>
+      </w:r>
+      <w:r>
+        <w:t xml:space="preserve"> to apply for access permission. </w:t>
       </w:r>
     </w:p>
     <w:p>
       <w:pPr>
         <w:pStyle w:val="Heading2"/>
       </w:pPr>
-      <w:bookmarkStart w:id="15" w:name="_Toc441579186"/>
+      <w:bookmarkStart w:id="18" w:name="_Toc442191156"/>
       <w:r>
         <w:t xml:space="preserve">2.3 </w:t>
       </w:r>
       <w:r>
         <w:t>Clone GIT repositories</w:t>
       </w:r>
-      <w:bookmarkEnd w:id="11"/>
       <w:bookmarkEnd w:id="12"/>
       <w:bookmarkEnd w:id="13"/>
-      <w:bookmarkEnd w:id="15"/>
+      <w:bookmarkEnd w:id="14"/>
+      <w:bookmarkEnd w:id="18"/>
     </w:p>
     <w:p>
       <w:pPr>
@@ -3295,7 +3991,7 @@
         </w:rPr>
         <w:t xml:space="preserve"> clone </w:t>
       </w:r>
-      <w:hyperlink r:id="rId26" w:history="1">
+      <w:hyperlink r:id="rId33" w:history="1">
         <w:r>
           <w:t>git@booster:REPT/Comm.git</w:t>
         </w:r>
@@ -3338,7 +4034,7 @@
         </w:rPr>
         <w:t xml:space="preserve"> clone </w:t>
       </w:r>
-      <w:hyperlink r:id="rId27" w:history="1">
+      <w:hyperlink r:id="rId34" w:history="1">
         <w:r>
           <w:t>git@booster:REPT/Bahama.git</w:t>
         </w:r>
@@ -3381,7 +4077,7 @@
         </w:rPr>
         <w:t xml:space="preserve"> clone </w:t>
       </w:r>
-      <w:hyperlink r:id="rId28" w:history="1">
+      <w:hyperlink r:id="rId35" w:history="1">
         <w:r>
           <w:t>git@booster:REPT/Cypher.git</w:t>
         </w:r>
@@ -3394,7 +4090,7 @@
           <w:lang w:eastAsia="en-US"/>
         </w:rPr>
       </w:pPr>
-      <w:bookmarkStart w:id="16" w:name="_Toc441579187"/>
+      <w:bookmarkStart w:id="19" w:name="_Toc442191157"/>
       <w:r>
         <w:rPr>
           <w:lang w:eastAsia="en-US"/>
@@ -3407,11 +4103,112 @@
         </w:rPr>
         <w:t>un junction to link three repo</w:t>
       </w:r>
-      <w:bookmarkEnd w:id="16"/>
-    </w:p>
-    <w:p>
-      <w:r>
-        <w:t>Same as 1.4</w:t>
+      <w:bookmarkEnd w:id="19"/>
+    </w:p>
+    <w:p>
+      <w:pPr>
+        <w:pStyle w:val="ListParagraph"/>
+        <w:numPr>
+          <w:ilvl w:val="0"/>
+          <w:numId w:val="30"/>
+        </w:numPr>
+      </w:pPr>
+      <w:r>
+        <w:t>Enter the following shared folder and copy junction.bat and junction.exe to the directory storing your repositories:</w:t>
+      </w:r>
+    </w:p>
+    <w:p>
+      <w:pPr>
+        <w:pStyle w:val="ListParagraph"/>
+      </w:pPr>
+      <w:hyperlink r:id="rId36" w:history="1">
+        <w:r>
+          <w:rPr>
+            <w:rStyle w:val="Hyperlink"/>
+          </w:rPr>
+          <w:t>\\zch49app08\repeater\Group\50_Tools\301-RepeaterTools-TCI\Tool Depository\SCM\GIT\Gitlab\</w:t>
+        </w:r>
+      </w:hyperlink>
+    </w:p>
+    <w:p>
+      <w:pPr>
+        <w:pStyle w:val="ListParagraph"/>
+        <w:numPr>
+          <w:ilvl w:val="0"/>
+          <w:numId w:val="30"/>
+        </w:numPr>
+      </w:pPr>
+      <w:r>
+        <w:t xml:space="preserve">Run </w:t>
+      </w:r>
+      <w:hyperlink r:id="rId37" w:history="1">
+        <w:r>
+          <w:t>junction.bat</w:t>
+        </w:r>
+      </w:hyperlink>
+      <w:r>
+        <w:t xml:space="preserve"> </w:t>
+      </w:r>
+      <w:r>
+        <w:t>in context of the directory storing all the three repositories</w:t>
+      </w:r>
+      <w:r>
+        <w:t>.</w:t>
+      </w:r>
+    </w:p>
+    <w:p>
+      <w:pPr>
+        <w:pStyle w:val="ListParagraph"/>
+      </w:pPr>
+      <w:r>
+        <w:rPr>
+          <w:noProof/>
+        </w:rPr>
+        <w:drawing>
+          <wp:inline distT="0" distB="0" distL="0" distR="0">
+            <wp:extent cx="4355439" cy="1068696"/>
+            <wp:effectExtent l="19050" t="0" r="7011" b="0"/>
+            <wp:docPr id="19" name="Picture 5"/>
+            <wp:cNvGraphicFramePr>
+              <a:graphicFrameLocks xmlns:a="http://schemas.openxmlformats.org/drawingml/2006/main" noChangeAspect="1"/>
+            </wp:cNvGraphicFramePr>
+            <a:graphic xmlns:a="http://schemas.openxmlformats.org/drawingml/2006/main">
+              <a:graphicData uri="http://schemas.openxmlformats.org/drawingml/2006/picture">
+                <pic:pic xmlns:pic="http://schemas.openxmlformats.org/drawingml/2006/picture">
+                  <pic:nvPicPr>
+                    <pic:cNvPr id="0" name="Picture 5"/>
+                    <pic:cNvPicPr>
+                      <a:picLocks noChangeAspect="1" noChangeArrowheads="1"/>
+                    </pic:cNvPicPr>
+                  </pic:nvPicPr>
+                  <pic:blipFill>
+                    <a:blip r:embed="rId20" cstate="print"/>
+                    <a:srcRect/>
+                    <a:stretch>
+                      <a:fillRect/>
+                    </a:stretch>
+                  </pic:blipFill>
+                  <pic:spPr bwMode="auto">
+                    <a:xfrm>
+                      <a:off x="0" y="0"/>
+                      <a:ext cx="4356096" cy="1068857"/>
+                    </a:xfrm>
+                    <a:prstGeom prst="rect">
+                      <a:avLst/>
+                    </a:prstGeom>
+                    <a:noFill/>
+                    <a:ln w="9525">
+                      <a:noFill/>
+                      <a:miter lim="800000"/>
+                      <a:headEnd/>
+                      <a:tailEnd/>
+                    </a:ln>
+                  </pic:spPr>
+                </pic:pic>
+              </a:graphicData>
+            </a:graphic>
+          </wp:inline>
+        </w:drawing>
       </w:r>
     </w:p>
     <w:p>
@@ -3421,7 +4218,7 @@
           <w:lang w:eastAsia="en-US"/>
         </w:rPr>
       </w:pPr>
-      <w:bookmarkStart w:id="17" w:name="_Toc441579188"/>
+      <w:bookmarkStart w:id="20" w:name="_Toc442191158"/>
       <w:r>
         <w:rPr>
           <w:lang w:eastAsia="en-US"/>
@@ -3434,12 +4231,348 @@
         </w:rPr>
         <w:t>Migrate from old repo to current repo</w:t>
       </w:r>
-      <w:bookmarkEnd w:id="17"/>
-    </w:p>
-    <w:p>
-      <w:r>
-        <w:t>Same as 1.5</w:t>
-      </w:r>
+      <w:bookmarkEnd w:id="20"/>
+    </w:p>
+    <w:p>
+      <w:r>
+        <w:t xml:space="preserve">If you already clone repo before, open a </w:t>
+      </w:r>
+      <w:proofErr w:type="spellStart"/>
+      <w:r>
+        <w:t>Git</w:t>
+      </w:r>
+      <w:proofErr w:type="spellEnd"/>
+      <w:r>
+        <w:t xml:space="preserve"> bash console, input below commands to migrate to current repo.</w:t>
+      </w:r>
+    </w:p>
+    <w:p>
+      <w:pPr>
+        <w:ind w:left="720"/>
+        <w:rPr>
+          <w:i/>
+        </w:rPr>
+      </w:pPr>
+      <w:proofErr w:type="spellStart"/>
+      <w:proofErr w:type="gramStart"/>
+      <w:r>
+        <w:rPr>
+          <w:i/>
+        </w:rPr>
+        <w:t>cmd</w:t>
+      </w:r>
+      <w:proofErr w:type="spellEnd"/>
+      <w:proofErr w:type="gramEnd"/>
+      <w:r>
+        <w:rPr>
+          <w:i/>
+        </w:rPr>
+        <w:t xml:space="preserve">&gt; </w:t>
+      </w:r>
+      <w:proofErr w:type="spellStart"/>
+      <w:r>
+        <w:rPr>
+          <w:i/>
+        </w:rPr>
+        <w:t>cd</w:t>
+      </w:r>
+      <w:proofErr w:type="spellEnd"/>
+      <w:r>
+        <w:rPr>
+          <w:i/>
+        </w:rPr>
+        <w:t xml:space="preserve"> </w:t>
+      </w:r>
+      <w:proofErr w:type="spellStart"/>
+      <w:r>
+        <w:rPr>
+          <w:i/>
+        </w:rPr>
+        <w:t>directory_of_Comm</w:t>
+      </w:r>
+      <w:proofErr w:type="spellEnd"/>
+      <w:r>
+        <w:rPr>
+          <w:i/>
+        </w:rPr>
+        <w:t xml:space="preserve">    // replace the target directory with the real path name</w:t>
+      </w:r>
+    </w:p>
+    <w:p>
+      <w:pPr>
+        <w:ind w:left="720"/>
+      </w:pPr>
+      <w:proofErr w:type="spellStart"/>
+      <w:proofErr w:type="gramStart"/>
+      <w:r>
+        <w:rPr>
+          <w:i/>
+        </w:rPr>
+        <w:lastRenderedPageBreak/>
+        <w:t>cmd</w:t>
+      </w:r>
+      <w:proofErr w:type="spellEnd"/>
+      <w:proofErr w:type="gramEnd"/>
+      <w:r>
+        <w:rPr>
+          <w:i/>
+        </w:rPr>
+        <w:t xml:space="preserve">&gt; </w:t>
+      </w:r>
+      <w:proofErr w:type="spellStart"/>
+      <w:r>
+        <w:rPr>
+          <w:i/>
+        </w:rPr>
+        <w:t>git</w:t>
+      </w:r>
+      <w:proofErr w:type="spellEnd"/>
+      <w:r>
+        <w:rPr>
+          <w:i/>
+        </w:rPr>
+        <w:t xml:space="preserve"> remote set-</w:t>
+      </w:r>
+      <w:proofErr w:type="spellStart"/>
+      <w:r>
+        <w:rPr>
+          <w:i/>
+        </w:rPr>
+        <w:t>url</w:t>
+      </w:r>
+      <w:proofErr w:type="spellEnd"/>
+      <w:r>
+        <w:rPr>
+          <w:i/>
+        </w:rPr>
+        <w:t xml:space="preserve"> origin </w:t>
+      </w:r>
+      <w:hyperlink r:id="rId38" w:history="1">
+        <w:r>
+          <w:rPr>
+            <w:rStyle w:val="Hyperlink"/>
+            <w:i/>
+          </w:rPr>
+          <w:t>git@booster:REPT/Comm.git</w:t>
+        </w:r>
+      </w:hyperlink>
+    </w:p>
+    <w:p>
+      <w:pPr>
+        <w:ind w:left="720"/>
+        <w:rPr>
+          <w:i/>
+        </w:rPr>
+      </w:pPr>
+      <w:proofErr w:type="spellStart"/>
+      <w:proofErr w:type="gramStart"/>
+      <w:r>
+        <w:rPr>
+          <w:i/>
+        </w:rPr>
+        <w:t>cmd</w:t>
+      </w:r>
+      <w:proofErr w:type="spellEnd"/>
+      <w:proofErr w:type="gramEnd"/>
+      <w:r>
+        <w:rPr>
+          <w:i/>
+        </w:rPr>
+        <w:t xml:space="preserve">&gt; </w:t>
+      </w:r>
+      <w:proofErr w:type="spellStart"/>
+      <w:r>
+        <w:rPr>
+          <w:i/>
+        </w:rPr>
+        <w:t>cd</w:t>
+      </w:r>
+      <w:proofErr w:type="spellEnd"/>
+      <w:r>
+        <w:rPr>
+          <w:i/>
+        </w:rPr>
+        <w:t xml:space="preserve"> </w:t>
+      </w:r>
+      <w:proofErr w:type="spellStart"/>
+      <w:r>
+        <w:rPr>
+          <w:i/>
+        </w:rPr>
+        <w:t>directory_of_Bahama</w:t>
+      </w:r>
+      <w:proofErr w:type="spellEnd"/>
+      <w:r>
+        <w:rPr>
+          <w:i/>
+        </w:rPr>
+        <w:t xml:space="preserve">    // replace the target directory with the real path name</w:t>
+      </w:r>
+    </w:p>
+    <w:p>
+      <w:pPr>
+        <w:ind w:left="720"/>
+      </w:pPr>
+      <w:proofErr w:type="spellStart"/>
+      <w:proofErr w:type="gramStart"/>
+      <w:r>
+        <w:rPr>
+          <w:i/>
+        </w:rPr>
+        <w:t>cmd</w:t>
+      </w:r>
+      <w:proofErr w:type="spellEnd"/>
+      <w:proofErr w:type="gramEnd"/>
+      <w:r>
+        <w:rPr>
+          <w:i/>
+        </w:rPr>
+        <w:t xml:space="preserve">&gt; </w:t>
+      </w:r>
+      <w:proofErr w:type="spellStart"/>
+      <w:r>
+        <w:rPr>
+          <w:i/>
+        </w:rPr>
+        <w:t>git</w:t>
+      </w:r>
+      <w:proofErr w:type="spellEnd"/>
+      <w:r>
+        <w:rPr>
+          <w:i/>
+        </w:rPr>
+        <w:t xml:space="preserve"> remote set-</w:t>
+      </w:r>
+      <w:proofErr w:type="spellStart"/>
+      <w:r>
+        <w:rPr>
+          <w:i/>
+        </w:rPr>
+        <w:t>url</w:t>
+      </w:r>
+      <w:proofErr w:type="spellEnd"/>
+      <w:r>
+        <w:rPr>
+          <w:i/>
+        </w:rPr>
+        <w:t xml:space="preserve"> origin </w:t>
+      </w:r>
+      <w:hyperlink r:id="rId39" w:history="1">
+        <w:r>
+          <w:rPr>
+            <w:rStyle w:val="Hyperlink"/>
+            <w:i/>
+          </w:rPr>
+          <w:t>git@booster:REPT/Bahama.git</w:t>
+        </w:r>
+      </w:hyperlink>
+    </w:p>
+    <w:p>
+      <w:pPr>
+        <w:ind w:left="720"/>
+        <w:rPr>
+          <w:i/>
+        </w:rPr>
+      </w:pPr>
+      <w:proofErr w:type="spellStart"/>
+      <w:proofErr w:type="gramStart"/>
+      <w:r>
+        <w:rPr>
+          <w:i/>
+        </w:rPr>
+        <w:t>cmd</w:t>
+      </w:r>
+      <w:proofErr w:type="spellEnd"/>
+      <w:proofErr w:type="gramEnd"/>
+      <w:r>
+        <w:rPr>
+          <w:i/>
+        </w:rPr>
+        <w:t xml:space="preserve">&gt; </w:t>
+      </w:r>
+      <w:proofErr w:type="spellStart"/>
+      <w:r>
+        <w:rPr>
+          <w:i/>
+        </w:rPr>
+        <w:t>cd</w:t>
+      </w:r>
+      <w:proofErr w:type="spellEnd"/>
+      <w:r>
+        <w:rPr>
+          <w:i/>
+        </w:rPr>
+        <w:t xml:space="preserve"> </w:t>
+      </w:r>
+      <w:proofErr w:type="spellStart"/>
+      <w:r>
+        <w:rPr>
+          <w:i/>
+        </w:rPr>
+        <w:t>directory_of_Cypher</w:t>
+      </w:r>
+      <w:proofErr w:type="spellEnd"/>
+      <w:r>
+        <w:rPr>
+          <w:i/>
+        </w:rPr>
+        <w:t xml:space="preserve">    // replace the target directory with the real path name</w:t>
+      </w:r>
+    </w:p>
+    <w:p>
+      <w:proofErr w:type="spellStart"/>
+      <w:proofErr w:type="gramStart"/>
+      <w:r>
+        <w:rPr>
+          <w:i/>
+        </w:rPr>
+        <w:t>cmd</w:t>
+      </w:r>
+      <w:proofErr w:type="spellEnd"/>
+      <w:proofErr w:type="gramEnd"/>
+      <w:r>
+        <w:rPr>
+          <w:i/>
+        </w:rPr>
+        <w:t xml:space="preserve">&gt; </w:t>
+      </w:r>
+      <w:proofErr w:type="spellStart"/>
+      <w:r>
+        <w:rPr>
+          <w:i/>
+        </w:rPr>
+        <w:t>git</w:t>
+      </w:r>
+      <w:proofErr w:type="spellEnd"/>
+      <w:r>
+        <w:rPr>
+          <w:i/>
+        </w:rPr>
+        <w:t xml:space="preserve"> remote set-</w:t>
+      </w:r>
+      <w:proofErr w:type="spellStart"/>
+      <w:r>
+        <w:rPr>
+          <w:i/>
+        </w:rPr>
+        <w:t>url</w:t>
+      </w:r>
+      <w:proofErr w:type="spellEnd"/>
+      <w:r>
+        <w:rPr>
+          <w:i/>
+        </w:rPr>
+        <w:t xml:space="preserve"> origin </w:t>
+      </w:r>
+      <w:hyperlink r:id="rId40" w:history="1">
+        <w:r>
+          <w:rPr>
+            <w:rStyle w:val="Hyperlink"/>
+            <w:i/>
+          </w:rPr>
+          <w:t>git@booster:REPT/Cypher.git</w:t>
+        </w:r>
+      </w:hyperlink>
     </w:p>
     <w:p>
       <w:pPr>
@@ -3448,7 +4581,7 @@
           <w:lang w:eastAsia="en-US"/>
         </w:rPr>
       </w:pPr>
-      <w:bookmarkStart w:id="18" w:name="_Toc441579189"/>
+      <w:bookmarkStart w:id="21" w:name="_Toc442191159"/>
       <w:r>
         <w:rPr>
           <w:lang w:eastAsia="en-US"/>
@@ -3461,7 +4594,7 @@
         </w:rPr>
         <w:t>.6 How to submit CI</w:t>
       </w:r>
-      <w:bookmarkEnd w:id="18"/>
+      <w:bookmarkEnd w:id="21"/>
     </w:p>
     <w:p>
       <w:pPr>
@@ -3532,7 +4665,6 @@
         <w:rPr>
           <w:i/>
         </w:rPr>
-        <w:lastRenderedPageBreak/>
         <w:t>cmd</w:t>
       </w:r>
       <w:proofErr w:type="spellEnd"/>
@@ -3659,6 +4791,48 @@
         <w:t>DEV_BRANCH_NAME:IR_nonEmerald_xxx</w:t>
       </w:r>
       <w:proofErr w:type="spellEnd"/>
+    </w:p>
+    <w:p>
+      <w:pPr>
+        <w:ind w:left="720"/>
+        <w:rPr>
+          <w:i/>
+        </w:rPr>
+      </w:pPr>
+    </w:p>
+    <w:p>
+      <w:pPr>
+        <w:pStyle w:val="Heading2"/>
+        <w:rPr>
+          <w:lang w:eastAsia="en-US"/>
+        </w:rPr>
+      </w:pPr>
+      <w:r>
+        <w:rPr>
+          <w:lang w:eastAsia="en-US"/>
+        </w:rPr>
+        <w:t xml:space="preserve">2.7 </w:t>
+      </w:r>
+      <w:r>
+        <w:rPr>
+          <w:lang w:eastAsia="en-US"/>
+        </w:rPr>
+        <w:t xml:space="preserve">Other </w:t>
+      </w:r>
+      <w:proofErr w:type="spellStart"/>
+      <w:r>
+        <w:rPr>
+          <w:lang w:eastAsia="en-US"/>
+        </w:rPr>
+        <w:t>Gitlab</w:t>
+      </w:r>
+      <w:proofErr w:type="spellEnd"/>
+      <w:r>
+        <w:rPr>
+          <w:lang w:eastAsia="en-US"/>
+        </w:rPr>
+        <w:t xml:space="preserve"> usage:</w:t>
+      </w:r>
     </w:p>
     <w:p/>
     <w:sectPr>
@@ -3683,7 +4857,7 @@
       <w:lvlText w:val="%1."/>
       <w:lvlJc w:val="left"/>
       <w:pPr>
-        <w:ind w:left="720" w:hanging="360"/>
+        <w:ind w:left="360" w:hanging="360"/>
       </w:pPr>
       <w:rPr>
         <w:rFonts w:hint="eastAsia"/>
@@ -3695,7 +4869,7 @@
       <w:lvlText w:val="%2."/>
       <w:lvlJc w:val="left"/>
       <w:pPr>
-        <w:ind w:left="1440" w:hanging="360"/>
+        <w:ind w:left="1080" w:hanging="360"/>
       </w:pPr>
     </w:lvl>
     <w:lvl w:ilvl="2" w:tplc="0409001B" w:tentative="1">
@@ -3704,7 +4878,7 @@
       <w:lvlText w:val="%3."/>
       <w:lvlJc w:val="right"/>
       <w:pPr>
-        <w:ind w:left="2160" w:hanging="180"/>
+        <w:ind w:left="1800" w:hanging="180"/>
       </w:pPr>
     </w:lvl>
     <w:lvl w:ilvl="3" w:tplc="0409000F" w:tentative="1">
@@ -3713,7 +4887,7 @@
       <w:lvlText w:val="%4."/>
       <w:lvlJc w:val="left"/>
       <w:pPr>
-        <w:ind w:left="2880" w:hanging="360"/>
+        <w:ind w:left="2520" w:hanging="360"/>
       </w:pPr>
     </w:lvl>
     <w:lvl w:ilvl="4" w:tplc="04090019" w:tentative="1">
@@ -3722,7 +4896,7 @@
       <w:lvlText w:val="%5."/>
       <w:lvlJc w:val="left"/>
       <w:pPr>
-        <w:ind w:left="3600" w:hanging="360"/>
+        <w:ind w:left="3240" w:hanging="360"/>
       </w:pPr>
     </w:lvl>
     <w:lvl w:ilvl="5" w:tplc="0409001B" w:tentative="1">
@@ -3731,7 +4905,7 @@
       <w:lvlText w:val="%6."/>
       <w:lvlJc w:val="right"/>
       <w:pPr>
-        <w:ind w:left="4320" w:hanging="180"/>
+        <w:ind w:left="3960" w:hanging="180"/>
       </w:pPr>
     </w:lvl>
     <w:lvl w:ilvl="6" w:tplc="0409000F" w:tentative="1">
@@ -3740,7 +4914,7 @@
       <w:lvlText w:val="%7."/>
       <w:lvlJc w:val="left"/>
       <w:pPr>
-        <w:ind w:left="5040" w:hanging="360"/>
+        <w:ind w:left="4680" w:hanging="360"/>
       </w:pPr>
     </w:lvl>
     <w:lvl w:ilvl="7" w:tplc="04090019" w:tentative="1">
@@ -3749,7 +4923,7 @@
       <w:lvlText w:val="%8."/>
       <w:lvlJc w:val="left"/>
       <w:pPr>
-        <w:ind w:left="5760" w:hanging="360"/>
+        <w:ind w:left="5400" w:hanging="360"/>
       </w:pPr>
     </w:lvl>
     <w:lvl w:ilvl="8" w:tplc="0409001B" w:tentative="1">
@@ -3758,7 +4932,7 @@
       <w:lvlText w:val="%9."/>
       <w:lvlJc w:val="right"/>
       <w:pPr>
-        <w:ind w:left="6480" w:hanging="180"/>
+        <w:ind w:left="6120" w:hanging="180"/>
       </w:pPr>
     </w:lvl>
   </w:abstractNum>
@@ -3876,6 +5050,95 @@
     </w:lvl>
   </w:abstractNum>
   <w:abstractNum w:abstractNumId="2">
+    <w:nsid w:val="09151036"/>
+    <w:multiLevelType w:val="hybridMultilevel"/>
+    <w:tmpl w:val="0A8ABD46"/>
+    <w:lvl w:ilvl="0" w:tplc="0409000F">
+      <w:start w:val="1"/>
+      <w:numFmt w:val="decimal"/>
+      <w:lvlText w:val="%1."/>
+      <w:lvlJc w:val="left"/>
+      <w:pPr>
+        <w:ind w:left="720" w:hanging="360"/>
+      </w:pPr>
+      <w:rPr>
+        <w:rFonts w:hint="default"/>
+      </w:rPr>
+    </w:lvl>
+    <w:lvl w:ilvl="1" w:tplc="04090019" w:tentative="1">
+      <w:start w:val="1"/>
+      <w:numFmt w:val="lowerLetter"/>
+      <w:lvlText w:val="%2."/>
+      <w:lvlJc w:val="left"/>
+      <w:pPr>
+        <w:ind w:left="1440" w:hanging="360"/>
+      </w:pPr>
+    </w:lvl>
+    <w:lvl w:ilvl="2" w:tplc="0409001B" w:tentative="1">
+      <w:start w:val="1"/>
+      <w:numFmt w:val="lowerRoman"/>
+      <w:lvlText w:val="%3."/>
+      <w:lvlJc w:val="right"/>
+      <w:pPr>
+        <w:ind w:left="2160" w:hanging="180"/>
+      </w:pPr>
+    </w:lvl>
+    <w:lvl w:ilvl="3" w:tplc="0409000F" w:tentative="1">
+      <w:start w:val="1"/>
+      <w:numFmt w:val="decimal"/>
+      <w:lvlText w:val="%4."/>
+      <w:lvlJc w:val="left"/>
+      <w:pPr>
+        <w:ind w:left="2880" w:hanging="360"/>
+      </w:pPr>
+    </w:lvl>
+    <w:lvl w:ilvl="4" w:tplc="04090019" w:tentative="1">
+      <w:start w:val="1"/>
+      <w:numFmt w:val="lowerLetter"/>
+      <w:lvlText w:val="%5."/>
+      <w:lvlJc w:val="left"/>
+      <w:pPr>
+        <w:ind w:left="3600" w:hanging="360"/>
+      </w:pPr>
+    </w:lvl>
+    <w:lvl w:ilvl="5" w:tplc="0409001B" w:tentative="1">
+      <w:start w:val="1"/>
+      <w:numFmt w:val="lowerRoman"/>
+      <w:lvlText w:val="%6."/>
+      <w:lvlJc w:val="right"/>
+      <w:pPr>
+        <w:ind w:left="4320" w:hanging="180"/>
+      </w:pPr>
+    </w:lvl>
+    <w:lvl w:ilvl="6" w:tplc="0409000F" w:tentative="1">
+      <w:start w:val="1"/>
+      <w:numFmt w:val="decimal"/>
+      <w:lvlText w:val="%7."/>
+      <w:lvlJc w:val="left"/>
+      <w:pPr>
+        <w:ind w:left="5040" w:hanging="360"/>
+      </w:pPr>
+    </w:lvl>
+    <w:lvl w:ilvl="7" w:tplc="04090019" w:tentative="1">
+      <w:start w:val="1"/>
+      <w:numFmt w:val="lowerLetter"/>
+      <w:lvlText w:val="%8."/>
+      <w:lvlJc w:val="left"/>
+      <w:pPr>
+        <w:ind w:left="5760" w:hanging="360"/>
+      </w:pPr>
+    </w:lvl>
+    <w:lvl w:ilvl="8" w:tplc="0409001B" w:tentative="1">
+      <w:start w:val="1"/>
+      <w:numFmt w:val="lowerRoman"/>
+      <w:lvlText w:val="%9."/>
+      <w:lvlJc w:val="right"/>
+      <w:pPr>
+        <w:ind w:left="6480" w:hanging="180"/>
+      </w:pPr>
+    </w:lvl>
+  </w:abstractNum>
+  <w:abstractNum w:abstractNumId="3">
     <w:nsid w:val="10803D95"/>
     <w:multiLevelType w:val="hybridMultilevel"/>
     <w:tmpl w:val="E2E89670"/>
@@ -3964,7 +5227,7 @@
       </w:pPr>
     </w:lvl>
   </w:abstractNum>
-  <w:abstractNum w:abstractNumId="3">
+  <w:abstractNum w:abstractNumId="4">
     <w:nsid w:val="13EF766E"/>
     <w:multiLevelType w:val="hybridMultilevel"/>
     <w:tmpl w:val="8D4E8FB8"/>
@@ -4053,7 +5316,7 @@
       </w:pPr>
     </w:lvl>
   </w:abstractNum>
-  <w:abstractNum w:abstractNumId="4">
+  <w:abstractNum w:abstractNumId="5">
     <w:nsid w:val="17A260EE"/>
     <w:multiLevelType w:val="hybridMultilevel"/>
     <w:tmpl w:val="8B825B16"/>
@@ -4166,7 +5429,7 @@
       </w:rPr>
     </w:lvl>
   </w:abstractNum>
-  <w:abstractNum w:abstractNumId="5">
+  <w:abstractNum w:abstractNumId="6">
     <w:nsid w:val="18FA68BC"/>
     <w:multiLevelType w:val="hybridMultilevel"/>
     <w:tmpl w:val="9F82B4B6"/>
@@ -4255,7 +5518,7 @@
       </w:pPr>
     </w:lvl>
   </w:abstractNum>
-  <w:abstractNum w:abstractNumId="6">
+  <w:abstractNum w:abstractNumId="7">
     <w:nsid w:val="1C4116FE"/>
     <w:multiLevelType w:val="hybridMultilevel"/>
     <w:tmpl w:val="DB9EBE82"/>
@@ -4271,7 +5534,7 @@
         <w:rFonts w:hint="default"/>
       </w:rPr>
     </w:lvl>
-    <w:lvl w:ilvl="1" w:tplc="04090019" w:tentative="1">
+    <w:lvl w:ilvl="1" w:tplc="04090019">
       <w:start w:val="1"/>
       <w:numFmt w:val="lowerLetter"/>
       <w:lvlText w:val="%2."/>
@@ -4344,7 +5607,182 @@
       </w:pPr>
     </w:lvl>
   </w:abstractNum>
-  <w:abstractNum w:abstractNumId="7">
+  <w:abstractNum w:abstractNumId="8">
+    <w:nsid w:val="1D1321FD"/>
+    <w:multiLevelType w:val="hybridMultilevel"/>
+    <w:tmpl w:val="E1B0DB16"/>
+    <w:lvl w:ilvl="0" w:tplc="0409000F">
+      <w:start w:val="1"/>
+      <w:numFmt w:val="decimal"/>
+      <w:lvlText w:val="%1."/>
+      <w:lvlJc w:val="left"/>
+      <w:pPr>
+        <w:ind w:left="720" w:hanging="360"/>
+      </w:pPr>
+    </w:lvl>
+    <w:lvl w:ilvl="1" w:tplc="04090019" w:tentative="1">
+      <w:start w:val="1"/>
+      <w:numFmt w:val="lowerLetter"/>
+      <w:lvlText w:val="%2."/>
+      <w:lvlJc w:val="left"/>
+      <w:pPr>
+        <w:ind w:left="1440" w:hanging="360"/>
+      </w:pPr>
+    </w:lvl>
+    <w:lvl w:ilvl="2" w:tplc="0409001B" w:tentative="1">
+      <w:start w:val="1"/>
+      <w:numFmt w:val="lowerRoman"/>
+      <w:lvlText w:val="%3."/>
+      <w:lvlJc w:val="right"/>
+      <w:pPr>
+        <w:ind w:left="2160" w:hanging="180"/>
+      </w:pPr>
+    </w:lvl>
+    <w:lvl w:ilvl="3" w:tplc="0409000F" w:tentative="1">
+      <w:start w:val="1"/>
+      <w:numFmt w:val="decimal"/>
+      <w:lvlText w:val="%4."/>
+      <w:lvlJc w:val="left"/>
+      <w:pPr>
+        <w:ind w:left="2880" w:hanging="360"/>
+      </w:pPr>
+    </w:lvl>
+    <w:lvl w:ilvl="4" w:tplc="04090019" w:tentative="1">
+      <w:start w:val="1"/>
+      <w:numFmt w:val="lowerLetter"/>
+      <w:lvlText w:val="%5."/>
+      <w:lvlJc w:val="left"/>
+      <w:pPr>
+        <w:ind w:left="3600" w:hanging="360"/>
+      </w:pPr>
+    </w:lvl>
+    <w:lvl w:ilvl="5" w:tplc="0409001B" w:tentative="1">
+      <w:start w:val="1"/>
+      <w:numFmt w:val="lowerRoman"/>
+      <w:lvlText w:val="%6."/>
+      <w:lvlJc w:val="right"/>
+      <w:pPr>
+        <w:ind w:left="4320" w:hanging="180"/>
+      </w:pPr>
+    </w:lvl>
+    <w:lvl w:ilvl="6" w:tplc="0409000F" w:tentative="1">
+      <w:start w:val="1"/>
+      <w:numFmt w:val="decimal"/>
+      <w:lvlText w:val="%7."/>
+      <w:lvlJc w:val="left"/>
+      <w:pPr>
+        <w:ind w:left="5040" w:hanging="360"/>
+      </w:pPr>
+    </w:lvl>
+    <w:lvl w:ilvl="7" w:tplc="04090019" w:tentative="1">
+      <w:start w:val="1"/>
+      <w:numFmt w:val="lowerLetter"/>
+      <w:lvlText w:val="%8."/>
+      <w:lvlJc w:val="left"/>
+      <w:pPr>
+        <w:ind w:left="5760" w:hanging="360"/>
+      </w:pPr>
+    </w:lvl>
+    <w:lvl w:ilvl="8" w:tplc="0409001B" w:tentative="1">
+      <w:start w:val="1"/>
+      <w:numFmt w:val="lowerRoman"/>
+      <w:lvlText w:val="%9."/>
+      <w:lvlJc w:val="right"/>
+      <w:pPr>
+        <w:ind w:left="6480" w:hanging="180"/>
+      </w:pPr>
+    </w:lvl>
+  </w:abstractNum>
+  <w:abstractNum w:abstractNumId="9">
+    <w:nsid w:val="24656BB5"/>
+    <w:multiLevelType w:val="hybridMultilevel"/>
+    <w:tmpl w:val="8D4E8FB8"/>
+    <w:lvl w:ilvl="0" w:tplc="0409000F">
+      <w:start w:val="1"/>
+      <w:numFmt w:val="decimal"/>
+      <w:lvlText w:val="%1."/>
+      <w:lvlJc w:val="left"/>
+      <w:pPr>
+        <w:ind w:left="720" w:hanging="360"/>
+      </w:pPr>
+      <w:rPr>
+        <w:rFonts w:hint="default"/>
+      </w:rPr>
+    </w:lvl>
+    <w:lvl w:ilvl="1" w:tplc="04090019">
+      <w:start w:val="1"/>
+      <w:numFmt w:val="lowerLetter"/>
+      <w:lvlText w:val="%2."/>
+      <w:lvlJc w:val="left"/>
+      <w:pPr>
+        <w:ind w:left="1440" w:hanging="360"/>
+      </w:pPr>
+    </w:lvl>
+    <w:lvl w:ilvl="2" w:tplc="0409001B" w:tentative="1">
+      <w:start w:val="1"/>
+      <w:numFmt w:val="lowerRoman"/>
+      <w:lvlText w:val="%3."/>
+      <w:lvlJc w:val="right"/>
+      <w:pPr>
+        <w:ind w:left="2160" w:hanging="180"/>
+      </w:pPr>
+    </w:lvl>
+    <w:lvl w:ilvl="3" w:tplc="0409000F" w:tentative="1">
+      <w:start w:val="1"/>
+      <w:numFmt w:val="decimal"/>
+      <w:lvlText w:val="%4."/>
+      <w:lvlJc w:val="left"/>
+      <w:pPr>
+        <w:ind w:left="2880" w:hanging="360"/>
+      </w:pPr>
+    </w:lvl>
+    <w:lvl w:ilvl="4" w:tplc="04090019" w:tentative="1">
+      <w:start w:val="1"/>
+      <w:numFmt w:val="lowerLetter"/>
+      <w:lvlText w:val="%5."/>
+      <w:lvlJc w:val="left"/>
+      <w:pPr>
+        <w:ind w:left="3600" w:hanging="360"/>
+      </w:pPr>
+    </w:lvl>
+    <w:lvl w:ilvl="5" w:tplc="0409001B" w:tentative="1">
+      <w:start w:val="1"/>
+      <w:numFmt w:val="lowerRoman"/>
+      <w:lvlText w:val="%6."/>
+      <w:lvlJc w:val="right"/>
+      <w:pPr>
+        <w:ind w:left="4320" w:hanging="180"/>
+      </w:pPr>
+    </w:lvl>
+    <w:lvl w:ilvl="6" w:tplc="0409000F" w:tentative="1">
+      <w:start w:val="1"/>
+      <w:numFmt w:val="decimal"/>
+      <w:lvlText w:val="%7."/>
+      <w:lvlJc w:val="left"/>
+      <w:pPr>
+        <w:ind w:left="5040" w:hanging="360"/>
+      </w:pPr>
+    </w:lvl>
+    <w:lvl w:ilvl="7" w:tplc="04090019" w:tentative="1">
+      <w:start w:val="1"/>
+      <w:numFmt w:val="lowerLetter"/>
+      <w:lvlText w:val="%8."/>
+      <w:lvlJc w:val="left"/>
+      <w:pPr>
+        <w:ind w:left="5760" w:hanging="360"/>
+      </w:pPr>
+    </w:lvl>
+    <w:lvl w:ilvl="8" w:tplc="0409001B" w:tentative="1">
+      <w:start w:val="1"/>
+      <w:numFmt w:val="lowerRoman"/>
+      <w:lvlText w:val="%9."/>
+      <w:lvlJc w:val="right"/>
+      <w:pPr>
+        <w:ind w:left="6480" w:hanging="180"/>
+      </w:pPr>
+    </w:lvl>
+  </w:abstractNum>
+  <w:abstractNum w:abstractNumId="10">
     <w:nsid w:val="2DA00712"/>
     <w:multiLevelType w:val="hybridMultilevel"/>
     <w:tmpl w:val="F6605034"/>
@@ -4430,7 +5868,7 @@
       </w:pPr>
     </w:lvl>
   </w:abstractNum>
-  <w:abstractNum w:abstractNumId="8">
+  <w:abstractNum w:abstractNumId="11">
     <w:nsid w:val="34AB4658"/>
     <w:multiLevelType w:val="hybridMultilevel"/>
     <w:tmpl w:val="F14E0492"/>
@@ -4519,7 +5957,7 @@
       </w:pPr>
     </w:lvl>
   </w:abstractNum>
-  <w:abstractNum w:abstractNumId="9">
+  <w:abstractNum w:abstractNumId="12">
     <w:nsid w:val="36425100"/>
     <w:multiLevelType w:val="hybridMultilevel"/>
     <w:tmpl w:val="7BE6B38E"/>
@@ -4605,7 +6043,7 @@
       </w:pPr>
     </w:lvl>
   </w:abstractNum>
-  <w:abstractNum w:abstractNumId="10">
+  <w:abstractNum w:abstractNumId="13">
     <w:nsid w:val="3FF1355D"/>
     <w:multiLevelType w:val="hybridMultilevel"/>
     <w:tmpl w:val="CE10C464"/>
@@ -4691,7 +6129,7 @@
       </w:pPr>
     </w:lvl>
   </w:abstractNum>
-  <w:abstractNum w:abstractNumId="11">
+  <w:abstractNum w:abstractNumId="14">
     <w:nsid w:val="423A617F"/>
     <w:multiLevelType w:val="hybridMultilevel"/>
     <w:tmpl w:val="22AC99D0"/>
@@ -4777,7 +6215,7 @@
       </w:pPr>
     </w:lvl>
   </w:abstractNum>
-  <w:abstractNum w:abstractNumId="12">
+  <w:abstractNum w:abstractNumId="15">
     <w:nsid w:val="42917B69"/>
     <w:multiLevelType w:val="multilevel"/>
     <w:tmpl w:val="65F24B0E"/>
@@ -4926,7 +6364,7 @@
       </w:rPr>
     </w:lvl>
   </w:abstractNum>
-  <w:abstractNum w:abstractNumId="13">
+  <w:abstractNum w:abstractNumId="16">
     <w:nsid w:val="45B44B71"/>
     <w:multiLevelType w:val="hybridMultilevel"/>
     <w:tmpl w:val="9F82B4B6"/>
@@ -5015,7 +6453,7 @@
       </w:pPr>
     </w:lvl>
   </w:abstractNum>
-  <w:abstractNum w:abstractNumId="14">
+  <w:abstractNum w:abstractNumId="17">
     <w:nsid w:val="4ACA5DB7"/>
     <w:multiLevelType w:val="hybridMultilevel"/>
     <w:tmpl w:val="7646BBCE"/>
@@ -5104,7 +6542,7 @@
       </w:pPr>
     </w:lvl>
   </w:abstractNum>
-  <w:abstractNum w:abstractNumId="15">
+  <w:abstractNum w:abstractNumId="18">
     <w:nsid w:val="4ECC3B5F"/>
     <w:multiLevelType w:val="hybridMultilevel"/>
     <w:tmpl w:val="3C32BD20"/>
@@ -5190,7 +6628,7 @@
       </w:pPr>
     </w:lvl>
   </w:abstractNum>
-  <w:abstractNum w:abstractNumId="16">
+  <w:abstractNum w:abstractNumId="19">
     <w:nsid w:val="524D136F"/>
     <w:multiLevelType w:val="hybridMultilevel"/>
     <w:tmpl w:val="8CF06F0E"/>
@@ -5276,7 +6714,7 @@
       </w:pPr>
     </w:lvl>
   </w:abstractNum>
-  <w:abstractNum w:abstractNumId="17">
+  <w:abstractNum w:abstractNumId="20">
     <w:nsid w:val="565B1E79"/>
     <w:multiLevelType w:val="hybridMultilevel"/>
     <w:tmpl w:val="8D4E8FB8"/>
@@ -5365,7 +6803,7 @@
       </w:pPr>
     </w:lvl>
   </w:abstractNum>
-  <w:abstractNum w:abstractNumId="18">
+  <w:abstractNum w:abstractNumId="21">
     <w:nsid w:val="59F257A6"/>
     <w:multiLevelType w:val="hybridMultilevel"/>
     <w:tmpl w:val="09929EFE"/>
@@ -5454,7 +6892,7 @@
       </w:pPr>
     </w:lvl>
   </w:abstractNum>
-  <w:abstractNum w:abstractNumId="19">
+  <w:abstractNum w:abstractNumId="22">
     <w:nsid w:val="5CBA1CDC"/>
     <w:multiLevelType w:val="hybridMultilevel"/>
     <w:tmpl w:val="E1B0DB16"/>
@@ -5540,7 +6978,7 @@
       </w:pPr>
     </w:lvl>
   </w:abstractNum>
-  <w:abstractNum w:abstractNumId="20">
+  <w:abstractNum w:abstractNumId="23">
     <w:nsid w:val="5D5E38CA"/>
     <w:multiLevelType w:val="hybridMultilevel"/>
     <w:tmpl w:val="894833FA"/>
@@ -5629,7 +7067,7 @@
       </w:pPr>
     </w:lvl>
   </w:abstractNum>
-  <w:abstractNum w:abstractNumId="21">
+  <w:abstractNum w:abstractNumId="24">
     <w:nsid w:val="5EEA6F4E"/>
     <w:multiLevelType w:val="hybridMultilevel"/>
     <w:tmpl w:val="7980ACC2"/>
@@ -5715,7 +7153,7 @@
       </w:pPr>
     </w:lvl>
   </w:abstractNum>
-  <w:abstractNum w:abstractNumId="22">
+  <w:abstractNum w:abstractNumId="25">
     <w:nsid w:val="6BB83A99"/>
     <w:multiLevelType w:val="hybridMultilevel"/>
     <w:tmpl w:val="84A2CBAA"/>
@@ -5801,7 +7239,7 @@
       </w:pPr>
     </w:lvl>
   </w:abstractNum>
-  <w:abstractNum w:abstractNumId="23">
+  <w:abstractNum w:abstractNumId="26">
     <w:nsid w:val="6C776F7D"/>
     <w:multiLevelType w:val="hybridMultilevel"/>
     <w:tmpl w:val="40F0AE5A"/>
@@ -5890,7 +7328,7 @@
       </w:pPr>
     </w:lvl>
   </w:abstractNum>
-  <w:abstractNum w:abstractNumId="24">
+  <w:abstractNum w:abstractNumId="27">
     <w:nsid w:val="79087B80"/>
     <w:multiLevelType w:val="hybridMultilevel"/>
     <w:tmpl w:val="8D4E8FB8"/>
@@ -5979,7 +7417,7 @@
       </w:pPr>
     </w:lvl>
   </w:abstractNum>
-  <w:abstractNum w:abstractNumId="25">
+  <w:abstractNum w:abstractNumId="28">
     <w:nsid w:val="790E6BD0"/>
     <w:multiLevelType w:val="hybridMultilevel"/>
     <w:tmpl w:val="E1B0DB16"/>
@@ -6065,7 +7503,7 @@
       </w:pPr>
     </w:lvl>
   </w:abstractNum>
-  <w:abstractNum w:abstractNumId="26">
+  <w:abstractNum w:abstractNumId="29">
     <w:nsid w:val="7A2B2966"/>
     <w:multiLevelType w:val="hybridMultilevel"/>
     <w:tmpl w:val="B4B886D4"/>
@@ -6151,7 +7589,7 @@
       </w:pPr>
     </w:lvl>
   </w:abstractNum>
-  <w:abstractNum w:abstractNumId="27">
+  <w:abstractNum w:abstractNumId="30">
     <w:nsid w:val="7C023749"/>
     <w:multiLevelType w:val="hybridMultilevel"/>
     <w:tmpl w:val="3D9CE5E6"/>
@@ -6238,88 +7676,97 @@
     </w:lvl>
   </w:abstractNum>
   <w:num w:numId="1">
+    <w:abstractNumId w:val="4"/>
+  </w:num>
+  <w:num w:numId="2">
+    <w:abstractNumId w:val="30"/>
+  </w:num>
+  <w:num w:numId="3">
+    <w:abstractNumId w:val="12"/>
+  </w:num>
+  <w:num w:numId="4">
+    <w:abstractNumId w:val="19"/>
+  </w:num>
+  <w:num w:numId="5">
+    <w:abstractNumId w:val="26"/>
+  </w:num>
+  <w:num w:numId="6">
+    <w:abstractNumId w:val="16"/>
+  </w:num>
+  <w:num w:numId="7">
+    <w:abstractNumId w:val="6"/>
+  </w:num>
+  <w:num w:numId="8">
+    <w:abstractNumId w:val="25"/>
+  </w:num>
+  <w:num w:numId="9">
+    <w:abstractNumId w:val="29"/>
+  </w:num>
+  <w:num w:numId="10">
+    <w:abstractNumId w:val="13"/>
+  </w:num>
+  <w:num w:numId="11">
+    <w:abstractNumId w:val="10"/>
+  </w:num>
+  <w:num w:numId="12">
+    <w:abstractNumId w:val="14"/>
+  </w:num>
+  <w:num w:numId="13">
+    <w:abstractNumId w:val="24"/>
+  </w:num>
+  <w:num w:numId="14">
+    <w:abstractNumId w:val="7"/>
+  </w:num>
+  <w:num w:numId="15">
+    <w:abstractNumId w:val="21"/>
+  </w:num>
+  <w:num w:numId="16">
     <w:abstractNumId w:val="3"/>
   </w:num>
-  <w:num w:numId="2">
-    <w:abstractNumId w:val="27"/>
+  <w:num w:numId="17">
+    <w:abstractNumId w:val="20"/>
   </w:num>
-  <w:num w:numId="3">
-    <w:abstractNumId w:val="9"/>
-  </w:num>
-  <w:num w:numId="4">
-    <w:abstractNumId w:val="16"/>
-  </w:num>
-  <w:num w:numId="5">
-    <w:abstractNumId w:val="23"/>
-  </w:num>
-  <w:num w:numId="6">
-    <w:abstractNumId w:val="13"/>
-  </w:num>
-  <w:num w:numId="7">
-    <w:abstractNumId w:val="5"/>
-  </w:num>
-  <w:num w:numId="8">
-    <w:abstractNumId w:val="22"/>
-  </w:num>
-  <w:num w:numId="9">
-    <w:abstractNumId w:val="26"/>
-  </w:num>
-  <w:num w:numId="10">
-    <w:abstractNumId w:val="10"/>
-  </w:num>
-  <w:num w:numId="11">
-    <w:abstractNumId w:val="7"/>
-  </w:num>
-  <w:num w:numId="12">
+  <w:num w:numId="18">
     <w:abstractNumId w:val="11"/>
   </w:num>
-  <w:num w:numId="13">
-    <w:abstractNumId w:val="21"/>
-  </w:num>
-  <w:num w:numId="14">
-    <w:abstractNumId w:val="6"/>
-  </w:num>
-  <w:num w:numId="15">
-    <w:abstractNumId w:val="18"/>
-  </w:num>
-  <w:num w:numId="16">
-    <w:abstractNumId w:val="2"/>
-  </w:num>
-  <w:num w:numId="17">
-    <w:abstractNumId w:val="17"/>
-  </w:num>
-  <w:num w:numId="18">
-    <w:abstractNumId w:val="8"/>
-  </w:num>
   <w:num w:numId="19">
-    <w:abstractNumId w:val="24"/>
+    <w:abstractNumId w:val="27"/>
   </w:num>
   <w:num w:numId="20">
     <w:abstractNumId w:val="0"/>
   </w:num>
   <w:num w:numId="21">
-    <w:abstractNumId w:val="20"/>
+    <w:abstractNumId w:val="23"/>
   </w:num>
   <w:num w:numId="22">
-    <w:abstractNumId w:val="14"/>
+    <w:abstractNumId w:val="17"/>
   </w:num>
   <w:num w:numId="23">
-    <w:abstractNumId w:val="12"/>
+    <w:abstractNumId w:val="15"/>
   </w:num>
   <w:num w:numId="24">
-    <w:abstractNumId w:val="15"/>
+    <w:abstractNumId w:val="18"/>
   </w:num>
   <w:num w:numId="25">
-    <w:abstractNumId w:val="25"/>
+    <w:abstractNumId w:val="28"/>
   </w:num>
   <w:num w:numId="26">
-    <w:abstractNumId w:val="19"/>
+    <w:abstractNumId w:val="22"/>
   </w:num>
   <w:num w:numId="27">
-    <w:abstractNumId w:val="4"/>
+    <w:abstractNumId w:val="5"/>
   </w:num>
   <w:num w:numId="28">
     <w:abstractNumId w:val="1"/>
+  </w:num>
+  <w:num w:numId="29">
+    <w:abstractNumId w:val="2"/>
+  </w:num>
+  <w:num w:numId="30">
+    <w:abstractNumId w:val="8"/>
+  </w:num>
+  <w:num w:numId="31">
+    <w:abstractNumId w:val="9"/>
   </w:num>
 </w:numbering>
 </file>

</xml_diff>